<commit_message>
Added description to the code section
Just a small paragraph in each code section to very briefly explain what
the code does. Otherwise it looks great and I'd say ready for
submission.
</commit_message>
<xml_diff>
--- a/Lab1-report.docx
+++ b/Lab1-report.docx
@@ -1,6 +1,6 @@
 
 <file path=word/document.xml><?xml version="1.0" encoding="utf-8"?>
-<w:document xmlns:wpc="http://schemas.microsoft.com/office/word/2010/wordprocessingCanvas" xmlns:mc="http://schemas.openxmlformats.org/markup-compatibility/2006" xmlns:o="urn:schemas-microsoft-com:office:office" xmlns:r="http://schemas.openxmlformats.org/officeDocument/2006/relationships" xmlns:m="http://schemas.openxmlformats.org/officeDocument/2006/math" xmlns:v="urn:schemas-microsoft-com:vml" xmlns:wp14="http://schemas.microsoft.com/office/word/2010/wordprocessingDrawing" xmlns:wp="http://schemas.openxmlformats.org/drawingml/2006/wordprocessingDrawing" xmlns:w10="urn:schemas-microsoft-com:office:word" xmlns:w="http://schemas.openxmlformats.org/wordprocessingml/2006/main" xmlns:w14="http://schemas.microsoft.com/office/word/2010/wordml" xmlns:w15="http://schemas.microsoft.com/office/word/2012/wordml" xmlns:wpg="http://schemas.microsoft.com/office/word/2010/wordprocessingGroup" xmlns:wpi="http://schemas.microsoft.com/office/word/2010/wordprocessingInk" xmlns:wne="http://schemas.microsoft.com/office/word/2006/wordml" xmlns:wps="http://schemas.microsoft.com/office/word/2010/wordprocessingShape" mc:Ignorable="w14 w15 wp14">
+<w:document xmlns:wpc="http://schemas.microsoft.com/office/word/2010/wordprocessingCanvas" xmlns:mc="http://schemas.openxmlformats.org/markup-compatibility/2006" xmlns:o="urn:schemas-microsoft-com:office:office" xmlns:r="http://schemas.openxmlformats.org/officeDocument/2006/relationships" xmlns:m="http://schemas.openxmlformats.org/officeDocument/2006/math" xmlns:v="urn:schemas-microsoft-com:vml" xmlns:wp14="http://schemas.microsoft.com/office/word/2010/wordprocessingDrawing" xmlns:wp="http://schemas.openxmlformats.org/drawingml/2006/wordprocessingDrawing" xmlns:w10="urn:schemas-microsoft-com:office:word" xmlns:w="http://schemas.openxmlformats.org/wordprocessingml/2006/main" xmlns:w14="http://schemas.microsoft.com/office/word/2010/wordml" xmlns:wpg="http://schemas.microsoft.com/office/word/2010/wordprocessingGroup" xmlns:wpi="http://schemas.microsoft.com/office/word/2010/wordprocessingInk" xmlns:wne="http://schemas.microsoft.com/office/word/2006/wordml" xmlns:wps="http://schemas.microsoft.com/office/word/2010/wordprocessingShape" mc:Ignorable="w14 wp14">
   <w:body>
     <w:p>
       <w:pPr>
@@ -50,7 +50,7 @@
                     </pic:cNvPicPr>
                   </pic:nvPicPr>
                   <pic:blipFill>
-                    <a:blip r:embed="rId6" cstate="print">
+                    <a:blip r:embed="rId7" cstate="print">
                       <a:extLst>
                         <a:ext uri="{28A0092B-C50C-407E-A947-70E740481C1C}">
                           <a14:useLocalDpi xmlns:a14="http://schemas.microsoft.com/office/drawing/2010/main" val="0"/>
@@ -400,8 +400,6 @@
           <w:szCs w:val="24"/>
         </w:rPr>
       </w:pPr>
-      <w:bookmarkStart w:id="0" w:name="_GoBack"/>
-      <w:bookmarkEnd w:id="0"/>
       <w:r>
         <w:rPr>
           <w:rStyle w:val="Emphasis"/>
@@ -570,6 +568,37 @@
       </w:r>
     </w:p>
     <w:p>
+      <w:r>
+        <w:t>T</w:t>
+      </w:r>
+      <w:r>
+        <w:t xml:space="preserve">his section contains the code for the main memory module. The main memory implemented follows the specifications provided; namely, it is byte addressable and allows for 8, 16 or 32 bit read/write requests.  Data is stored at an offset of </w:t>
+      </w:r>
+      <w:r>
+        <w:rPr>
+          <w:rFonts w:ascii="Courier New" w:eastAsia="Times New Roman" w:hAnsi="Courier New" w:cs="Courier New"/>
+          <w:color w:val="FF8000"/>
+          <w:sz w:val="20"/>
+          <w:szCs w:val="20"/>
+          <w:lang w:eastAsia="en-CA"/>
+        </w:rPr>
+        <w:t>'h80020000</w:t>
+      </w:r>
+      <w:r>
+        <w:rPr>
+          <w:rFonts w:ascii="Courier New" w:eastAsia="Times New Roman" w:hAnsi="Courier New" w:cs="Courier New"/>
+          <w:color w:val="FF8000"/>
+          <w:sz w:val="20"/>
+          <w:szCs w:val="20"/>
+          <w:lang w:eastAsia="en-CA"/>
+        </w:rPr>
+        <w:t xml:space="preserve"> </w:t>
+      </w:r>
+      <w:r>
+        <w:t xml:space="preserve">and the memory size is 1MB by default, configurable. </w:t>
+      </w:r>
+    </w:p>
+    <w:p>
       <w:pPr>
         <w:ind w:left="720" w:hanging="720"/>
         <w:rPr>
@@ -5845,6 +5874,7 @@
           <w:szCs w:val="20"/>
           <w:lang w:eastAsia="en-CA"/>
         </w:rPr>
+        <w:lastRenderedPageBreak/>
         <w:t xml:space="preserve">                data_out</w:t>
       </w:r>
       <w:r>
@@ -6425,7 +6455,6 @@
           <w:szCs w:val="20"/>
           <w:lang w:eastAsia="en-CA"/>
         </w:rPr>
-        <w:lastRenderedPageBreak/>
         <w:t xml:space="preserve">        </w:t>
       </w:r>
       <w:r>
@@ -6530,6 +6559,29 @@
       </w:r>
     </w:p>
     <w:p>
+      <w:r>
+        <w:t xml:space="preserve">This section contains the code for a simple test bench that was used to verify the functionality of the memory module. In its current state, the test consists of writing a single 32-bit word into memory at address </w:t>
+      </w:r>
+      <w:r>
+        <w:rPr>
+          <w:rFonts w:ascii="Courier New" w:hAnsi="Courier New" w:cs="Courier New"/>
+          <w:color w:val="FF8000"/>
+          <w:sz w:val="20"/>
+          <w:szCs w:val="20"/>
+          <w:highlight w:val="white"/>
+        </w:rPr>
+        <w:t>32'h80020000</w:t>
+      </w:r>
+      <w:r>
+        <w:t>, followed by reading the data from the same memory address in 32, 16 and 8-bit chunks.</w:t>
+      </w:r>
+    </w:p>
+    <w:p>
+      <w:r>
+        <w:t xml:space="preserve">The verification section, later in this report, shows screenshots of the behaviour of this test bench and demonstrates fictional memory behaviour.  </w:t>
+      </w:r>
+    </w:p>
+    <w:p>
       <w:pPr>
         <w:autoSpaceDE w:val="0"/>
         <w:autoSpaceDN w:val="0"/>
@@ -8447,6 +8499,7 @@
           <w:szCs w:val="20"/>
           <w:highlight w:val="white"/>
         </w:rPr>
+        <w:lastRenderedPageBreak/>
         <w:tab/>
       </w:r>
       <w:r>
@@ -9276,7 +9329,6 @@
           <w:szCs w:val="20"/>
           <w:highlight w:val="white"/>
         </w:rPr>
-        <w:lastRenderedPageBreak/>
         <w:t xml:space="preserve">        address </w:t>
       </w:r>
       <w:r>
@@ -11536,6 +11588,7 @@
           <w:szCs w:val="20"/>
           <w:highlight w:val="white"/>
         </w:rPr>
+        <w:lastRenderedPageBreak/>
         <w:t xml:space="preserve">        </w:t>
       </w:r>
       <w:r>
@@ -12346,7 +12399,6 @@
           <w:szCs w:val="20"/>
           <w:highlight w:val="white"/>
         </w:rPr>
-        <w:lastRenderedPageBreak/>
         <w:t xml:space="preserve">        </w:t>
       </w:r>
       <w:r>
@@ -12938,32 +12990,6 @@
     </w:p>
     <w:p>
       <w:pPr>
-        <w:shd w:val="clear" w:color="auto" w:fill="FFFFFF"/>
-        <w:spacing w:after="0" w:line="240" w:lineRule="auto"/>
-        <w:rPr>
-          <w:rFonts w:ascii="Courier New" w:eastAsia="Times New Roman" w:hAnsi="Courier New" w:cs="Courier New"/>
-          <w:color w:val="008000"/>
-          <w:sz w:val="20"/>
-          <w:szCs w:val="20"/>
-          <w:lang w:eastAsia="en-CA"/>
-        </w:rPr>
-      </w:pPr>
-    </w:p>
-    <w:p>
-      <w:pPr>
-        <w:shd w:val="clear" w:color="auto" w:fill="FFFFFF"/>
-        <w:spacing w:after="0" w:line="240" w:lineRule="auto"/>
-        <w:rPr>
-          <w:rFonts w:ascii="Courier New" w:eastAsia="Times New Roman" w:hAnsi="Courier New" w:cs="Courier New"/>
-          <w:color w:val="008000"/>
-          <w:sz w:val="20"/>
-          <w:szCs w:val="20"/>
-          <w:lang w:eastAsia="en-CA"/>
-        </w:rPr>
-      </w:pPr>
-    </w:p>
-    <w:p>
-      <w:pPr>
         <w:pStyle w:val="Heading1"/>
         <w:rPr>
           <w:rFonts w:eastAsia="Times New Roman"/>
@@ -12977,6 +13003,44 @@
         </w:rPr>
         <w:t>SREC Parser</w:t>
       </w:r>
+    </w:p>
+    <w:p>
+      <w:pPr>
+        <w:rPr>
+          <w:lang w:eastAsia="en-CA"/>
+        </w:rPr>
+      </w:pPr>
+      <w:r>
+        <w:rPr>
+          <w:lang w:eastAsia="en-CA"/>
+        </w:rPr>
+        <w:t>This section contains an implementation for an SREC parser. Currently this parser is capable of dealing with records of types S1, S2, S3 and S7. This parser also writes the content of the SREC files into the main memory at the specified addresses by the records. The parser starts reading in the file, a character at a time, and terminates when it reaches the EOF character (</w:t>
+      </w:r>
+      <w:r>
+        <w:rPr>
+          <w:rFonts w:ascii="Courier New" w:hAnsi="Courier New" w:cs="Courier New"/>
+          <w:color w:val="FF8000"/>
+          <w:sz w:val="20"/>
+          <w:szCs w:val="20"/>
+          <w:highlight w:val="white"/>
+        </w:rPr>
+        <w:t>8'hff</w:t>
+      </w:r>
+      <w:r>
+        <w:rPr>
+          <w:lang w:eastAsia="en-CA"/>
+        </w:rPr>
+        <w:t>).</w:t>
+      </w:r>
+      <w:bookmarkStart w:id="0" w:name="_GoBack"/>
+      <w:bookmarkEnd w:id="0"/>
+    </w:p>
+    <w:p>
+      <w:pPr>
+        <w:rPr>
+          <w:lang w:eastAsia="en-CA"/>
+        </w:rPr>
+      </w:pPr>
     </w:p>
     <w:p>
       <w:pPr>
@@ -13529,6 +13593,7 @@
           <w:szCs w:val="20"/>
           <w:highlight w:val="white"/>
         </w:rPr>
+        <w:lastRenderedPageBreak/>
         <w:t xml:space="preserve">    </w:t>
       </w:r>
       <w:r>
@@ -15297,7 +15362,6 @@
           <w:szCs w:val="20"/>
           <w:highlight w:val="white"/>
         </w:rPr>
-        <w:lastRenderedPageBreak/>
         <w:t xml:space="preserve">    </w:t>
       </w:r>
     </w:p>
@@ -17431,6 +17495,7 @@
           <w:szCs w:val="20"/>
           <w:highlight w:val="white"/>
         </w:rPr>
+        <w:lastRenderedPageBreak/>
         <w:t xml:space="preserve">                done </w:t>
       </w:r>
       <w:r>
@@ -18817,7 +18882,6 @@
           <w:szCs w:val="20"/>
           <w:highlight w:val="white"/>
         </w:rPr>
-        <w:lastRenderedPageBreak/>
         <w:t xml:space="preserve">                    </w:t>
       </w:r>
       <w:r>
@@ -22280,6 +22344,7 @@
           <w:szCs w:val="20"/>
           <w:highlight w:val="white"/>
         </w:rPr>
+        <w:lastRenderedPageBreak/>
         <w:t xml:space="preserve">                            </w:t>
       </w:r>
       <w:r>
@@ -23782,7 +23847,6 @@
           <w:szCs w:val="20"/>
           <w:highlight w:val="white"/>
         </w:rPr>
-        <w:lastRenderedPageBreak/>
         <w:t xml:space="preserve">                                    </w:t>
       </w:r>
       <w:r>
@@ -27097,6 +27161,7 @@
           <w:szCs w:val="20"/>
           <w:highlight w:val="white"/>
         </w:rPr>
+        <w:lastRenderedPageBreak/>
         <w:t xml:space="preserve">                            </w:t>
       </w:r>
       <w:r>
@@ -28634,7 +28699,6 @@
           <w:szCs w:val="20"/>
           <w:highlight w:val="white"/>
         </w:rPr>
-        <w:lastRenderedPageBreak/>
         <w:t xml:space="preserve">                                    nibble_count </w:t>
       </w:r>
       <w:r>
@@ -31983,6 +32047,7 @@
           <w:szCs w:val="20"/>
           <w:highlight w:val="white"/>
         </w:rPr>
+        <w:lastRenderedPageBreak/>
         <w:t xml:space="preserve">                            rec_address</w:t>
       </w:r>
       <w:r>
@@ -33787,7 +33852,6 @@
           <w:szCs w:val="20"/>
           <w:highlight w:val="white"/>
         </w:rPr>
-        <w:lastRenderedPageBreak/>
         <w:t xml:space="preserve">                                    access_size </w:t>
       </w:r>
       <w:r>
@@ -35514,6 +35578,7 @@
           <w:szCs w:val="20"/>
           <w:highlight w:val="white"/>
         </w:rPr>
+        <w:lastRenderedPageBreak/>
         <w:t xml:space="preserve">    </w:t>
       </w:r>
       <w:r>
@@ -36619,7 +36684,6 @@
         <w:pStyle w:val="Heading2"/>
       </w:pPr>
       <w:r>
-        <w:lastRenderedPageBreak/>
         <w:t>Memory Test Bench Verification</w:t>
       </w:r>
     </w:p>
@@ -36653,54 +36717,6 @@
             <wp:extent cx="5943600" cy="1120140"/>
             <wp:effectExtent l="0" t="0" r="0" b="3810"/>
             <wp:docPr id="10" name="Picture 10"/>
-            <wp:cNvGraphicFramePr>
-              <a:graphicFrameLocks xmlns:a="http://schemas.openxmlformats.org/drawingml/2006/main" noChangeAspect="1"/>
-            </wp:cNvGraphicFramePr>
-            <a:graphic xmlns:a="http://schemas.openxmlformats.org/drawingml/2006/main">
-              <a:graphicData uri="http://schemas.openxmlformats.org/drawingml/2006/picture">
-                <pic:pic xmlns:pic="http://schemas.openxmlformats.org/drawingml/2006/picture">
-                  <pic:nvPicPr>
-                    <pic:cNvPr id="1" name=""/>
-                    <pic:cNvPicPr/>
-                  </pic:nvPicPr>
-                  <pic:blipFill>
-                    <a:blip r:embed="rId7"/>
-                    <a:stretch>
-                      <a:fillRect/>
-                    </a:stretch>
-                  </pic:blipFill>
-                  <pic:spPr>
-                    <a:xfrm>
-                      <a:off x="0" y="0"/>
-                      <a:ext cx="5943600" cy="1120140"/>
-                    </a:xfrm>
-                    <a:prstGeom prst="rect">
-                      <a:avLst/>
-                    </a:prstGeom>
-                  </pic:spPr>
-                </pic:pic>
-              </a:graphicData>
-            </a:graphic>
-          </wp:inline>
-        </w:drawing>
-      </w:r>
-    </w:p>
-    <w:p>
-      <w:r>
-        <w:t>We also show that we can read the 16 bit value and the 8 bit value of the same address in the next screenshot.</w:t>
-      </w:r>
-    </w:p>
-    <w:p>
-      <w:r>
-        <w:rPr>
-          <w:noProof/>
-          <w:lang w:eastAsia="en-CA"/>
-        </w:rPr>
-        <w:drawing>
-          <wp:inline distT="0" distB="0" distL="0" distR="0" wp14:anchorId="2898A776" wp14:editId="0156EA1F">
-            <wp:extent cx="5943600" cy="1059815"/>
-            <wp:effectExtent l="0" t="0" r="0" b="6985"/>
-            <wp:docPr id="11" name="Picture 11"/>
             <wp:cNvGraphicFramePr>
               <a:graphicFrameLocks xmlns:a="http://schemas.openxmlformats.org/drawingml/2006/main" noChangeAspect="1"/>
             </wp:cNvGraphicFramePr>
@@ -36720,6 +36736,54 @@
                   <pic:spPr>
                     <a:xfrm>
                       <a:off x="0" y="0"/>
+                      <a:ext cx="5943600" cy="1120140"/>
+                    </a:xfrm>
+                    <a:prstGeom prst="rect">
+                      <a:avLst/>
+                    </a:prstGeom>
+                  </pic:spPr>
+                </pic:pic>
+              </a:graphicData>
+            </a:graphic>
+          </wp:inline>
+        </w:drawing>
+      </w:r>
+    </w:p>
+    <w:p>
+      <w:r>
+        <w:t>We also show that we can read the 16 bit value and the 8 bit value of the same address in the next screenshot.</w:t>
+      </w:r>
+    </w:p>
+    <w:p>
+      <w:r>
+        <w:rPr>
+          <w:noProof/>
+          <w:lang w:eastAsia="en-CA"/>
+        </w:rPr>
+        <w:drawing>
+          <wp:inline distT="0" distB="0" distL="0" distR="0" wp14:anchorId="2898A776" wp14:editId="0156EA1F">
+            <wp:extent cx="5943600" cy="1059815"/>
+            <wp:effectExtent l="0" t="0" r="0" b="6985"/>
+            <wp:docPr id="11" name="Picture 11"/>
+            <wp:cNvGraphicFramePr>
+              <a:graphicFrameLocks xmlns:a="http://schemas.openxmlformats.org/drawingml/2006/main" noChangeAspect="1"/>
+            </wp:cNvGraphicFramePr>
+            <a:graphic xmlns:a="http://schemas.openxmlformats.org/drawingml/2006/main">
+              <a:graphicData uri="http://schemas.openxmlformats.org/drawingml/2006/picture">
+                <pic:pic xmlns:pic="http://schemas.openxmlformats.org/drawingml/2006/picture">
+                  <pic:nvPicPr>
+                    <pic:cNvPr id="1" name=""/>
+                    <pic:cNvPicPr/>
+                  </pic:nvPicPr>
+                  <pic:blipFill>
+                    <a:blip r:embed="rId9"/>
+                    <a:stretch>
+                      <a:fillRect/>
+                    </a:stretch>
+                  </pic:blipFill>
+                  <pic:spPr>
+                    <a:xfrm>
+                      <a:off x="0" y="0"/>
                       <a:ext cx="5943600" cy="1059815"/>
                     </a:xfrm>
                     <a:prstGeom prst="rect">
@@ -36757,6 +36821,7 @@
         <w:rPr>
           <w:rFonts w:ascii="Consolas" w:hAnsi="Consolas" w:cs="Consolas"/>
         </w:rPr>
+        <w:lastRenderedPageBreak/>
         <w:t>S0120000427562626C65536F72742E737265631E</w:t>
       </w:r>
     </w:p>
@@ -36961,7 +37026,6 @@
           <w:noProof/>
           <w:lang w:eastAsia="en-CA"/>
         </w:rPr>
-        <w:lastRenderedPageBreak/>
         <mc:AlternateContent>
           <mc:Choice Requires="wps">
             <w:drawing>
@@ -37031,7 +37095,7 @@
               </wp:anchor>
             </w:drawing>
           </mc:Choice>
-          <mc:Fallback>
+          <mc:Fallback xmlns:w15="http://schemas.microsoft.com/office/word/2012/wordml">
             <w:pict>
               <v:rect w14:anchorId="7F57CD5F" id="Rectangle 9" o:spid="_x0000_s1026" style="position:absolute;margin-left:440.25pt;margin-top:30pt;width:24pt;height:9pt;z-index:251671552;visibility:visible;mso-wrap-style:square;mso-width-percent:0;mso-height-percent:0;mso-wrap-distance-left:9pt;mso-wrap-distance-top:0;mso-wrap-distance-right:9pt;mso-wrap-distance-bottom:0;mso-position-horizontal:absolute;mso-position-horizontal-relative:text;mso-position-vertical:absolute;mso-position-vertical-relative:text;mso-width-percent:0;mso-height-percent:0;mso-width-relative:margin;mso-height-relative:margin;v-text-anchor:middle" o:gfxdata="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" filled="f" strokecolor="#c00000" strokeweight="2pt"/>
             </w:pict>
@@ -37112,7 +37176,7 @@
               </wp:anchor>
             </w:drawing>
           </mc:Choice>
-          <mc:Fallback>
+          <mc:Fallback xmlns:w15="http://schemas.microsoft.com/office/word/2012/wordml">
             <w:pict>
               <v:rect w14:anchorId="7FE8DE9D" id="Rectangle 8" o:spid="_x0000_s1026" style="position:absolute;margin-left:46.5pt;margin-top:39pt;width:178.5pt;height:8.25pt;z-index:251663872;visibility:visible;mso-wrap-style:square;mso-width-percent:0;mso-height-percent:0;mso-wrap-distance-left:9pt;mso-wrap-distance-top:0;mso-wrap-distance-right:9pt;mso-wrap-distance-bottom:0;mso-position-horizontal:absolute;mso-position-horizontal-relative:text;mso-position-vertical:absolute;mso-position-vertical-relative:text;mso-width-percent:0;mso-height-percent:0;mso-width-relative:margin;mso-height-relative:margin;v-text-anchor:middle" o:gfxdata="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" filled="f" strokecolor="#c00000" strokeweight="2pt"/>
             </w:pict>
@@ -37193,7 +37257,7 @@
               </wp:anchor>
             </w:drawing>
           </mc:Choice>
-          <mc:Fallback>
+          <mc:Fallback xmlns:w15="http://schemas.microsoft.com/office/word/2012/wordml">
             <w:pict>
               <v:rect w14:anchorId="0C87C0C5" id="Rectangle 4" o:spid="_x0000_s1026" style="position:absolute;margin-left:249.75pt;margin-top:18.75pt;width:204pt;height:9pt;z-index:251654656;visibility:visible;mso-wrap-style:square;mso-width-percent:0;mso-height-percent:0;mso-wrap-distance-left:9pt;mso-wrap-distance-top:0;mso-wrap-distance-right:9pt;mso-wrap-distance-bottom:0;mso-position-horizontal:absolute;mso-position-horizontal-relative:text;mso-position-vertical:absolute;mso-position-vertical-relative:text;mso-width-percent:0;mso-height-percent:0;mso-width-relative:margin;mso-height-relative:margin;v-text-anchor:middle" o:gfxdata="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" filled="f" strokecolor="#ffc000" strokeweight="2pt"/>
             </w:pict>
@@ -37274,7 +37338,7 @@
               </wp:anchor>
             </w:drawing>
           </mc:Choice>
-          <mc:Fallback>
+          <mc:Fallback xmlns:w15="http://schemas.microsoft.com/office/word/2012/wordml">
             <w:pict>
               <v:rect w14:anchorId="772A890D" id="Rectangle 7" o:spid="_x0000_s1026" style="position:absolute;margin-left:236.25pt;margin-top:29.25pt;width:204pt;height:9pt;z-index:251661824;visibility:visible;mso-wrap-style:square;mso-width-percent:0;mso-height-percent:0;mso-wrap-distance-left:9pt;mso-wrap-distance-top:0;mso-wrap-distance-right:9pt;mso-wrap-distance-bottom:0;mso-position-horizontal:absolute;mso-position-horizontal-relative:text;mso-position-vertical:absolute;mso-position-vertical-relative:text;mso-width-percent:0;mso-height-percent:0;mso-width-relative:margin;mso-height-relative:margin;v-text-anchor:middle" o:gfxdata="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" filled="f" strokecolor="#0070c0" strokeweight="2pt"/>
             </w:pict>
@@ -37355,7 +37419,7 @@
               </wp:anchor>
             </w:drawing>
           </mc:Choice>
-          <mc:Fallback>
+          <mc:Fallback xmlns:w15="http://schemas.microsoft.com/office/word/2012/wordml">
             <w:pict>
               <v:rect w14:anchorId="1A9142CC" id="Rectangle 6" o:spid="_x0000_s1026" style="position:absolute;margin-left:454.5pt;margin-top:19.5pt;width:11.25pt;height:9.75pt;z-index:251659776;visibility:visible;mso-wrap-style:square;mso-width-percent:0;mso-height-percent:0;mso-wrap-distance-left:9pt;mso-wrap-distance-top:0;mso-wrap-distance-right:9pt;mso-wrap-distance-bottom:0;mso-position-horizontal:absolute;mso-position-horizontal-relative:text;mso-position-vertical:absolute;mso-position-vertical-relative:text;mso-width-percent:0;mso-height-percent:0;mso-width-relative:margin;mso-height-relative:margin;v-text-anchor:middle" o:gfxdata="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" filled="f" strokecolor="#00b050" strokeweight="2pt"/>
             </w:pict>
@@ -37436,7 +37500,7 @@
               </wp:anchor>
             </w:drawing>
           </mc:Choice>
-          <mc:Fallback>
+          <mc:Fallback xmlns:w15="http://schemas.microsoft.com/office/word/2012/wordml">
             <w:pict>
               <v:rect w14:anchorId="16694352" id="Rectangle 5" o:spid="_x0000_s1026" style="position:absolute;margin-left:48pt;margin-top:30pt;width:189pt;height:8.25pt;z-index:251657728;visibility:visible;mso-wrap-style:square;mso-width-percent:0;mso-height-percent:0;mso-wrap-distance-left:9pt;mso-wrap-distance-top:0;mso-wrap-distance-right:9pt;mso-wrap-distance-bottom:0;mso-position-horizontal:absolute;mso-position-horizontal-relative:text;mso-position-vertical:absolute;mso-position-vertical-relative:text;mso-width-percent:0;mso-height-percent:0;mso-width-relative:margin;mso-height-relative:margin;v-text-anchor:middle" o:gfxdata="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" filled="f" strokecolor="#00b050" strokeweight="2pt"/>
             </w:pict>
@@ -37511,7 +37575,7 @@
               </wp:anchor>
             </w:drawing>
           </mc:Choice>
-          <mc:Fallback>
+          <mc:Fallback xmlns:w15="http://schemas.microsoft.com/office/word/2012/wordml">
             <w:pict>
               <v:rect w14:anchorId="5B83DCD7" id="Rectangle 3" o:spid="_x0000_s1026" style="position:absolute;margin-left:46.5pt;margin-top:18.75pt;width:201pt;height:9.75pt;z-index:251651584;visibility:visible;mso-wrap-style:square;mso-wrap-distance-left:9pt;mso-wrap-distance-top:0;mso-wrap-distance-right:9pt;mso-wrap-distance-bottom:0;mso-position-horizontal:absolute;mso-position-horizontal-relative:text;mso-position-vertical:absolute;mso-position-vertical-relative:text;v-text-anchor:middle" o:gfxdata="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" filled="f" strokecolor="red" strokeweight="2pt"/>
             </w:pict>
@@ -37539,7 +37603,7 @@
                     <pic:cNvPicPr/>
                   </pic:nvPicPr>
                   <pic:blipFill>
-                    <a:blip r:embed="rId9"/>
+                    <a:blip r:embed="rId10"/>
                     <a:stretch>
                       <a:fillRect/>
                     </a:stretch>
@@ -37576,7 +37640,7 @@
 </file>
 
 <file path=word/endnotes.xml><?xml version="1.0" encoding="utf-8"?>
-<w:endnotes xmlns:wpc="http://schemas.microsoft.com/office/word/2010/wordprocessingCanvas" xmlns:mc="http://schemas.openxmlformats.org/markup-compatibility/2006" xmlns:o="urn:schemas-microsoft-com:office:office" xmlns:r="http://schemas.openxmlformats.org/officeDocument/2006/relationships" xmlns:m="http://schemas.openxmlformats.org/officeDocument/2006/math" xmlns:v="urn:schemas-microsoft-com:vml" xmlns:wp14="http://schemas.microsoft.com/office/word/2010/wordprocessingDrawing" xmlns:wp="http://schemas.openxmlformats.org/drawingml/2006/wordprocessingDrawing" xmlns:w10="urn:schemas-microsoft-com:office:word" xmlns:w="http://schemas.openxmlformats.org/wordprocessingml/2006/main" xmlns:w14="http://schemas.microsoft.com/office/word/2010/wordml" xmlns:w15="http://schemas.microsoft.com/office/word/2012/wordml" xmlns:wpg="http://schemas.microsoft.com/office/word/2010/wordprocessingGroup" xmlns:wpi="http://schemas.microsoft.com/office/word/2010/wordprocessingInk" xmlns:wne="http://schemas.microsoft.com/office/word/2006/wordml" xmlns:wps="http://schemas.microsoft.com/office/word/2010/wordprocessingShape" mc:Ignorable="w14 w15 wp14">
+<w:endnotes xmlns:wpc="http://schemas.microsoft.com/office/word/2010/wordprocessingCanvas" xmlns:mc="http://schemas.openxmlformats.org/markup-compatibility/2006" xmlns:o="urn:schemas-microsoft-com:office:office" xmlns:r="http://schemas.openxmlformats.org/officeDocument/2006/relationships" xmlns:m="http://schemas.openxmlformats.org/officeDocument/2006/math" xmlns:v="urn:schemas-microsoft-com:vml" xmlns:wp14="http://schemas.microsoft.com/office/word/2010/wordprocessingDrawing" xmlns:wp="http://schemas.openxmlformats.org/drawingml/2006/wordprocessingDrawing" xmlns:w10="urn:schemas-microsoft-com:office:word" xmlns:w="http://schemas.openxmlformats.org/wordprocessingml/2006/main" xmlns:w14="http://schemas.microsoft.com/office/word/2010/wordml" xmlns:wpg="http://schemas.microsoft.com/office/word/2010/wordprocessingGroup" xmlns:wpi="http://schemas.microsoft.com/office/word/2010/wordprocessingInk" xmlns:wne="http://schemas.microsoft.com/office/word/2006/wordml" xmlns:wps="http://schemas.microsoft.com/office/word/2010/wordprocessingShape" mc:Ignorable="w14 wp14">
   <w:endnote w:type="separator" w:id="-1">
     <w:p>
       <w:pPr>
@@ -37601,7 +37665,7 @@
 </file>
 
 <file path=word/footnotes.xml><?xml version="1.0" encoding="utf-8"?>
-<w:footnotes xmlns:wpc="http://schemas.microsoft.com/office/word/2010/wordprocessingCanvas" xmlns:mc="http://schemas.openxmlformats.org/markup-compatibility/2006" xmlns:o="urn:schemas-microsoft-com:office:office" xmlns:r="http://schemas.openxmlformats.org/officeDocument/2006/relationships" xmlns:m="http://schemas.openxmlformats.org/officeDocument/2006/math" xmlns:v="urn:schemas-microsoft-com:vml" xmlns:wp14="http://schemas.microsoft.com/office/word/2010/wordprocessingDrawing" xmlns:wp="http://schemas.openxmlformats.org/drawingml/2006/wordprocessingDrawing" xmlns:w10="urn:schemas-microsoft-com:office:word" xmlns:w="http://schemas.openxmlformats.org/wordprocessingml/2006/main" xmlns:w14="http://schemas.microsoft.com/office/word/2010/wordml" xmlns:w15="http://schemas.microsoft.com/office/word/2012/wordml" xmlns:wpg="http://schemas.microsoft.com/office/word/2010/wordprocessingGroup" xmlns:wpi="http://schemas.microsoft.com/office/word/2010/wordprocessingInk" xmlns:wne="http://schemas.microsoft.com/office/word/2006/wordml" xmlns:wps="http://schemas.microsoft.com/office/word/2010/wordprocessingShape" mc:Ignorable="w14 w15 wp14">
+<w:footnotes xmlns:wpc="http://schemas.microsoft.com/office/word/2010/wordprocessingCanvas" xmlns:mc="http://schemas.openxmlformats.org/markup-compatibility/2006" xmlns:o="urn:schemas-microsoft-com:office:office" xmlns:r="http://schemas.openxmlformats.org/officeDocument/2006/relationships" xmlns:m="http://schemas.openxmlformats.org/officeDocument/2006/math" xmlns:v="urn:schemas-microsoft-com:vml" xmlns:wp14="http://schemas.microsoft.com/office/word/2010/wordprocessingDrawing" xmlns:wp="http://schemas.openxmlformats.org/drawingml/2006/wordprocessingDrawing" xmlns:w10="urn:schemas-microsoft-com:office:word" xmlns:w="http://schemas.openxmlformats.org/wordprocessingml/2006/main" xmlns:w14="http://schemas.microsoft.com/office/word/2010/wordml" xmlns:wpg="http://schemas.microsoft.com/office/word/2010/wordprocessingGroup" xmlns:wpi="http://schemas.microsoft.com/office/word/2010/wordprocessingInk" xmlns:wne="http://schemas.microsoft.com/office/word/2006/wordml" xmlns:wps="http://schemas.microsoft.com/office/word/2010/wordprocessingShape" mc:Ignorable="w14 wp14">
   <w:footnote w:type="separator" w:id="-1">
     <w:p>
       <w:pPr>
@@ -37626,7 +37690,7 @@
 </file>
 
 <file path=word/styles.xml><?xml version="1.0" encoding="utf-8"?>
-<w:styles xmlns:mc="http://schemas.openxmlformats.org/markup-compatibility/2006" xmlns:r="http://schemas.openxmlformats.org/officeDocument/2006/relationships" xmlns:w="http://schemas.openxmlformats.org/wordprocessingml/2006/main" xmlns:w14="http://schemas.microsoft.com/office/word/2010/wordml" xmlns:w15="http://schemas.microsoft.com/office/word/2012/wordml" mc:Ignorable="w14 w15">
+<w:styles xmlns:mc="http://schemas.openxmlformats.org/markup-compatibility/2006" xmlns:r="http://schemas.openxmlformats.org/officeDocument/2006/relationships" xmlns:w="http://schemas.openxmlformats.org/wordprocessingml/2006/main" xmlns:w14="http://schemas.microsoft.com/office/word/2010/wordml" mc:Ignorable="w14">
   <w:docDefaults>
     <w:rPrDefault>
       <w:rPr>
@@ -37642,378 +37706,607 @@
       </w:pPr>
     </w:pPrDefault>
   </w:docDefaults>
-  <w:latentStyles w:defLockedState="0" w:defUIPriority="99" w:defSemiHidden="0" w:defUnhideWhenUsed="0" w:defQFormat="0" w:count="371">
-    <w:lsdException w:name="Normal" w:uiPriority="0" w:qFormat="1"/>
-    <w:lsdException w:name="heading 1" w:uiPriority="9" w:qFormat="1"/>
-    <w:lsdException w:name="heading 2" w:semiHidden="1" w:uiPriority="9" w:unhideWhenUsed="1" w:qFormat="1"/>
-    <w:lsdException w:name="heading 3" w:semiHidden="1" w:uiPriority="9" w:unhideWhenUsed="1" w:qFormat="1"/>
-    <w:lsdException w:name="heading 4" w:semiHidden="1" w:uiPriority="9" w:unhideWhenUsed="1" w:qFormat="1"/>
-    <w:lsdException w:name="heading 5" w:semiHidden="1" w:uiPriority="9" w:unhideWhenUsed="1" w:qFormat="1"/>
-    <w:lsdException w:name="heading 6" w:semiHidden="1" w:uiPriority="9" w:unhideWhenUsed="1" w:qFormat="1"/>
-    <w:lsdException w:name="heading 7" w:semiHidden="1" w:uiPriority="9" w:unhideWhenUsed="1" w:qFormat="1"/>
-    <w:lsdException w:name="heading 8" w:semiHidden="1" w:uiPriority="9" w:unhideWhenUsed="1" w:qFormat="1"/>
-    <w:lsdException w:name="heading 9" w:semiHidden="1" w:uiPriority="9" w:unhideWhenUsed="1" w:qFormat="1"/>
-    <w:lsdException w:name="index 1" w:semiHidden="1" w:unhideWhenUsed="1"/>
-    <w:lsdException w:name="index 2" w:semiHidden="1" w:unhideWhenUsed="1"/>
-    <w:lsdException w:name="index 3" w:semiHidden="1" w:unhideWhenUsed="1"/>
-    <w:lsdException w:name="index 4" w:semiHidden="1" w:unhideWhenUsed="1"/>
-    <w:lsdException w:name="index 5" w:semiHidden="1" w:unhideWhenUsed="1"/>
-    <w:lsdException w:name="index 6" w:semiHidden="1" w:unhideWhenUsed="1"/>
-    <w:lsdException w:name="index 7" w:semiHidden="1" w:unhideWhenUsed="1"/>
-    <w:lsdException w:name="index 8" w:semiHidden="1" w:unhideWhenUsed="1"/>
-    <w:lsdException w:name="index 9" w:semiHidden="1" w:unhideWhenUsed="1"/>
-    <w:lsdException w:name="toc 1" w:semiHidden="1" w:uiPriority="39" w:unhideWhenUsed="1"/>
-    <w:lsdException w:name="toc 2" w:semiHidden="1" w:uiPriority="39" w:unhideWhenUsed="1"/>
-    <w:lsdException w:name="toc 3" w:semiHidden="1" w:uiPriority="39" w:unhideWhenUsed="1"/>
-    <w:lsdException w:name="toc 4" w:semiHidden="1" w:uiPriority="39" w:unhideWhenUsed="1"/>
-    <w:lsdException w:name="toc 5" w:semiHidden="1" w:uiPriority="39" w:unhideWhenUsed="1"/>
-    <w:lsdException w:name="toc 6" w:semiHidden="1" w:uiPriority="39" w:unhideWhenUsed="1"/>
-    <w:lsdException w:name="toc 7" w:semiHidden="1" w:uiPriority="39" w:unhideWhenUsed="1"/>
-    <w:lsdException w:name="toc 8" w:semiHidden="1" w:uiPriority="39" w:unhideWhenUsed="1"/>
-    <w:lsdException w:name="toc 9" w:semiHidden="1" w:uiPriority="39" w:unhideWhenUsed="1"/>
-    <w:lsdException w:name="Normal Indent" w:semiHidden="1" w:unhideWhenUsed="1"/>
-    <w:lsdException w:name="footnote text" w:semiHidden="1" w:unhideWhenUsed="1"/>
-    <w:lsdException w:name="annotation text" w:semiHidden="1" w:unhideWhenUsed="1"/>
-    <w:lsdException w:name="header" w:semiHidden="1" w:unhideWhenUsed="1"/>
-    <w:lsdException w:name="footer" w:semiHidden="1" w:unhideWhenUsed="1"/>
-    <w:lsdException w:name="index heading" w:semiHidden="1" w:unhideWhenUsed="1"/>
-    <w:lsdException w:name="caption" w:semiHidden="1" w:uiPriority="35" w:unhideWhenUsed="1" w:qFormat="1"/>
-    <w:lsdException w:name="table of figures" w:semiHidden="1" w:unhideWhenUsed="1"/>
-    <w:lsdException w:name="envelope address" w:semiHidden="1" w:unhideWhenUsed="1"/>
-    <w:lsdException w:name="envelope return" w:semiHidden="1" w:unhideWhenUsed="1"/>
-    <w:lsdException w:name="footnote reference" w:semiHidden="1" w:unhideWhenUsed="1"/>
-    <w:lsdException w:name="annotation reference" w:semiHidden="1" w:unhideWhenUsed="1"/>
-    <w:lsdException w:name="line number" w:semiHidden="1" w:unhideWhenUsed="1"/>
-    <w:lsdException w:name="page number" w:semiHidden="1" w:unhideWhenUsed="1"/>
-    <w:lsdException w:name="endnote reference" w:semiHidden="1" w:unhideWhenUsed="1"/>
-    <w:lsdException w:name="endnote text" w:semiHidden="1" w:unhideWhenUsed="1"/>
-    <w:lsdException w:name="table of authorities" w:semiHidden="1" w:unhideWhenUsed="1"/>
-    <w:lsdException w:name="macro" w:semiHidden="1" w:unhideWhenUsed="1"/>
-    <w:lsdException w:name="toa heading" w:semiHidden="1" w:unhideWhenUsed="1"/>
-    <w:lsdException w:name="List" w:semiHidden="1" w:unhideWhenUsed="1"/>
-    <w:lsdException w:name="List Bullet" w:semiHidden="1" w:unhideWhenUsed="1"/>
-    <w:lsdException w:name="List Number" w:semiHidden="1" w:unhideWhenUsed="1"/>
-    <w:lsdException w:name="List 2" w:semiHidden="1" w:unhideWhenUsed="1"/>
-    <w:lsdException w:name="List 3" w:semiHidden="1" w:unhideWhenUsed="1"/>
-    <w:lsdException w:name="List 4" w:semiHidden="1" w:unhideWhenUsed="1"/>
-    <w:lsdException w:name="List 5" w:semiHidden="1" w:unhideWhenUsed="1"/>
-    <w:lsdException w:name="List Bullet 2" w:semiHidden="1" w:unhideWhenUsed="1"/>
-    <w:lsdException w:name="List Bullet 3" w:semiHidden="1" w:unhideWhenUsed="1"/>
-    <w:lsdException w:name="List Bullet 4" w:semiHidden="1" w:unhideWhenUsed="1"/>
-    <w:lsdException w:name="List Bullet 5" w:semiHidden="1" w:unhideWhenUsed="1"/>
-    <w:lsdException w:name="List Number 2" w:semiHidden="1" w:unhideWhenUsed="1"/>
-    <w:lsdException w:name="List Number 3" w:semiHidden="1" w:unhideWhenUsed="1"/>
-    <w:lsdException w:name="List Number 4" w:semiHidden="1" w:unhideWhenUsed="1"/>
-    <w:lsdException w:name="List Number 5" w:semiHidden="1" w:unhideWhenUsed="1"/>
-    <w:lsdException w:name="Title" w:uiPriority="10" w:qFormat="1"/>
-    <w:lsdException w:name="Closing" w:semiHidden="1" w:unhideWhenUsed="1"/>
-    <w:lsdException w:name="Signature" w:semiHidden="1" w:unhideWhenUsed="1"/>
-    <w:lsdException w:name="Default Paragraph Font" w:semiHidden="1" w:uiPriority="1" w:unhideWhenUsed="1"/>
-    <w:lsdException w:name="Body Text" w:semiHidden="1" w:unhideWhenUsed="1"/>
-    <w:lsdException w:name="Body Text Indent" w:semiHidden="1" w:unhideWhenUsed="1"/>
-    <w:lsdException w:name="List Continue" w:semiHidden="1" w:unhideWhenUsed="1"/>
-    <w:lsdException w:name="List Continue 2" w:semiHidden="1" w:unhideWhenUsed="1"/>
-    <w:lsdException w:name="List Continue 3" w:semiHidden="1" w:unhideWhenUsed="1"/>
-    <w:lsdException w:name="List Continue 4" w:semiHidden="1" w:unhideWhenUsed="1"/>
-    <w:lsdException w:name="List Continue 5" w:semiHidden="1" w:unhideWhenUsed="1"/>
-    <w:lsdException w:name="Message Header" w:semiHidden="1" w:unhideWhenUsed="1"/>
-    <w:lsdException w:name="Subtitle" w:uiPriority="11" w:qFormat="1"/>
-    <w:lsdException w:name="Salutation" w:semiHidden="1" w:unhideWhenUsed="1"/>
-    <w:lsdException w:name="Date" w:semiHidden="1" w:unhideWhenUsed="1"/>
-    <w:lsdException w:name="Body Text First Indent" w:semiHidden="1" w:unhideWhenUsed="1"/>
-    <w:lsdException w:name="Body Text First Indent 2" w:semiHidden="1" w:unhideWhenUsed="1"/>
-    <w:lsdException w:name="Note Heading" w:semiHidden="1" w:unhideWhenUsed="1"/>
-    <w:lsdException w:name="Body Text 2" w:semiHidden="1" w:unhideWhenUsed="1"/>
-    <w:lsdException w:name="Body Text 3" w:semiHidden="1" w:unhideWhenUsed="1"/>
-    <w:lsdException w:name="Body Text Indent 2" w:semiHidden="1" w:unhideWhenUsed="1"/>
-    <w:lsdException w:name="Body Text Indent 3" w:semiHidden="1" w:unhideWhenUsed="1"/>
-    <w:lsdException w:name="Block Text" w:semiHidden="1" w:unhideWhenUsed="1"/>
-    <w:lsdException w:name="Hyperlink" w:semiHidden="1" w:unhideWhenUsed="1"/>
-    <w:lsdException w:name="FollowedHyperlink" w:semiHidden="1" w:unhideWhenUsed="1"/>
-    <w:lsdException w:name="Strong" w:uiPriority="22" w:qFormat="1"/>
-    <w:lsdException w:name="Emphasis" w:qFormat="1"/>
-    <w:lsdException w:name="Document Map" w:semiHidden="1" w:unhideWhenUsed="1"/>
-    <w:lsdException w:name="Plain Text" w:semiHidden="1" w:unhideWhenUsed="1"/>
-    <w:lsdException w:name="E-mail Signature" w:semiHidden="1" w:unhideWhenUsed="1"/>
-    <w:lsdException w:name="HTML Top of Form" w:semiHidden="1" w:unhideWhenUsed="1"/>
-    <w:lsdException w:name="HTML Bottom of Form" w:semiHidden="1" w:unhideWhenUsed="1"/>
-    <w:lsdException w:name="Normal (Web)" w:semiHidden="1" w:unhideWhenUsed="1"/>
-    <w:lsdException w:name="HTML Acronym" w:semiHidden="1" w:unhideWhenUsed="1"/>
-    <w:lsdException w:name="HTML Address" w:semiHidden="1" w:unhideWhenUsed="1"/>
-    <w:lsdException w:name="HTML Cite" w:semiHidden="1" w:unhideWhenUsed="1"/>
-    <w:lsdException w:name="HTML Code" w:semiHidden="1" w:unhideWhenUsed="1"/>
-    <w:lsdException w:name="HTML Definition" w:semiHidden="1" w:unhideWhenUsed="1"/>
-    <w:lsdException w:name="HTML Keyboard" w:semiHidden="1" w:unhideWhenUsed="1"/>
-    <w:lsdException w:name="HTML Preformatted" w:semiHidden="1" w:unhideWhenUsed="1"/>
-    <w:lsdException w:name="HTML Sample" w:semiHidden="1" w:unhideWhenUsed="1"/>
-    <w:lsdException w:name="HTML Typewriter" w:semiHidden="1" w:unhideWhenUsed="1"/>
-    <w:lsdException w:name="HTML Variable" w:semiHidden="1" w:unhideWhenUsed="1"/>
-    <w:lsdException w:name="Normal Table" w:semiHidden="1" w:unhideWhenUsed="1"/>
-    <w:lsdException w:name="annotation subject" w:semiHidden="1" w:unhideWhenUsed="1"/>
-    <w:lsdException w:name="No List" w:semiHidden="1" w:unhideWhenUsed="1"/>
-    <w:lsdException w:name="Outline List 1" w:semiHidden="1" w:unhideWhenUsed="1"/>
-    <w:lsdException w:name="Outline List 2" w:semiHidden="1" w:unhideWhenUsed="1"/>
-    <w:lsdException w:name="Outline List 3" w:semiHidden="1" w:unhideWhenUsed="1"/>
-    <w:lsdException w:name="Table Simple 1" w:semiHidden="1" w:unhideWhenUsed="1"/>
-    <w:lsdException w:name="Table Simple 2" w:semiHidden="1" w:unhideWhenUsed="1"/>
-    <w:lsdException w:name="Table Simple 3" w:semiHidden="1" w:unhideWhenUsed="1"/>
-    <w:lsdException w:name="Table Classic 1" w:semiHidden="1" w:unhideWhenUsed="1"/>
-    <w:lsdException w:name="Table Classic 2" w:semiHidden="1" w:unhideWhenUsed="1"/>
-    <w:lsdException w:name="Table Classic 3" w:semiHidden="1" w:unhideWhenUsed="1"/>
-    <w:lsdException w:name="Table Classic 4" w:semiHidden="1" w:unhideWhenUsed="1"/>
-    <w:lsdException w:name="Table Colorful 1" w:semiHidden="1" w:unhideWhenUsed="1"/>
-    <w:lsdException w:name="Table Colorful 2" w:semiHidden="1" w:unhideWhenUsed="1"/>
-    <w:lsdException w:name="Table Colorful 3" w:semiHidden="1" w:unhideWhenUsed="1"/>
-    <w:lsdException w:name="Table Columns 1" w:semiHidden="1" w:unhideWhenUsed="1"/>
-    <w:lsdException w:name="Table Columns 2" w:semiHidden="1" w:unhideWhenUsed="1"/>
-    <w:lsdException w:name="Table Columns 3" w:semiHidden="1" w:unhideWhenUsed="1"/>
-    <w:lsdException w:name="Table Columns 4" w:semiHidden="1" w:unhideWhenUsed="1"/>
-    <w:lsdException w:name="Table Columns 5" w:semiHidden="1" w:unhideWhenUsed="1"/>
-    <w:lsdException w:name="Table Grid 1" w:semiHidden="1" w:unhideWhenUsed="1"/>
-    <w:lsdException w:name="Table Grid 2" w:semiHidden="1" w:unhideWhenUsed="1"/>
-    <w:lsdException w:name="Table Grid 3" w:semiHidden="1" w:unhideWhenUsed="1"/>
-    <w:lsdException w:name="Table Grid 4" w:semiHidden="1" w:unhideWhenUsed="1"/>
-    <w:lsdException w:name="Table Grid 5" w:semiHidden="1" w:unhideWhenUsed="1"/>
-    <w:lsdException w:name="Table Grid 6" w:semiHidden="1" w:unhideWhenUsed="1"/>
-    <w:lsdException w:name="Table Grid 7" w:semiHidden="1" w:unhideWhenUsed="1"/>
-    <w:lsdException w:name="Table Grid 8" w:semiHidden="1" w:unhideWhenUsed="1"/>
-    <w:lsdException w:name="Table List 1" w:semiHidden="1" w:unhideWhenUsed="1"/>
-    <w:lsdException w:name="Table List 2" w:semiHidden="1" w:unhideWhenUsed="1"/>
-    <w:lsdException w:name="Table List 3" w:semiHidden="1" w:unhideWhenUsed="1"/>
-    <w:lsdException w:name="Table List 4" w:semiHidden="1" w:unhideWhenUsed="1"/>
-    <w:lsdException w:name="Table List 5" w:semiHidden="1" w:unhideWhenUsed="1"/>
-    <w:lsdException w:name="Table List 6" w:semiHidden="1" w:unhideWhenUsed="1"/>
-    <w:lsdException w:name="Table List 7" w:semiHidden="1" w:unhideWhenUsed="1"/>
-    <w:lsdException w:name="Table List 8" w:semiHidden="1" w:unhideWhenUsed="1"/>
-    <w:lsdException w:name="Table 3D effects 1" w:semiHidden="1" w:unhideWhenUsed="1"/>
-    <w:lsdException w:name="Table 3D effects 2" w:semiHidden="1" w:unhideWhenUsed="1"/>
-    <w:lsdException w:name="Table 3D effects 3" w:semiHidden="1" w:unhideWhenUsed="1"/>
-    <w:lsdException w:name="Table Contemporary" w:semiHidden="1" w:unhideWhenUsed="1"/>
-    <w:lsdException w:name="Table Elegant" w:semiHidden="1" w:unhideWhenUsed="1"/>
-    <w:lsdException w:name="Table Professional" w:semiHidden="1" w:unhideWhenUsed="1"/>
-    <w:lsdException w:name="Table Subtle 1" w:semiHidden="1" w:unhideWhenUsed="1"/>
-    <w:lsdException w:name="Table Subtle 2" w:semiHidden="1" w:unhideWhenUsed="1"/>
-    <w:lsdException w:name="Table Web 1" w:semiHidden="1" w:unhideWhenUsed="1"/>
-    <w:lsdException w:name="Table Web 2" w:semiHidden="1" w:unhideWhenUsed="1"/>
-    <w:lsdException w:name="Table Web 3" w:semiHidden="1" w:unhideWhenUsed="1"/>
-    <w:lsdException w:name="Balloon Text" w:semiHidden="1" w:unhideWhenUsed="1"/>
-    <w:lsdException w:name="Table Grid" w:uiPriority="59"/>
-    <w:lsdException w:name="Table Theme" w:semiHidden="1" w:unhideWhenUsed="1"/>
-    <w:lsdException w:name="Placeholder Text" w:semiHidden="1"/>
-    <w:lsdException w:name="No Spacing" w:uiPriority="1" w:qFormat="1"/>
-    <w:lsdException w:name="Light Shading" w:uiPriority="60"/>
-    <w:lsdException w:name="Light List" w:uiPriority="61"/>
-    <w:lsdException w:name="Light Grid" w:uiPriority="62"/>
-    <w:lsdException w:name="Medium Shading 1" w:uiPriority="63"/>
-    <w:lsdException w:name="Medium Shading 2" w:uiPriority="64"/>
-    <w:lsdException w:name="Medium List 1" w:uiPriority="65"/>
-    <w:lsdException w:name="Medium List 2" w:uiPriority="66"/>
-    <w:lsdException w:name="Medium Grid 1" w:uiPriority="67"/>
-    <w:lsdException w:name="Medium Grid 2" w:uiPriority="68"/>
-    <w:lsdException w:name="Medium Grid 3" w:uiPriority="69"/>
-    <w:lsdException w:name="Dark List" w:uiPriority="70"/>
-    <w:lsdException w:name="Colorful Shading" w:uiPriority="71"/>
-    <w:lsdException w:name="Colorful List" w:uiPriority="72"/>
-    <w:lsdException w:name="Colorful Grid" w:uiPriority="73"/>
-    <w:lsdException w:name="Light Shading Accent 1" w:uiPriority="60"/>
-    <w:lsdException w:name="Light List Accent 1" w:uiPriority="61"/>
-    <w:lsdException w:name="Light Grid Accent 1" w:uiPriority="62"/>
-    <w:lsdException w:name="Medium Shading 1 Accent 1" w:uiPriority="63"/>
-    <w:lsdException w:name="Medium Shading 2 Accent 1" w:uiPriority="64"/>
-    <w:lsdException w:name="Medium List 1 Accent 1" w:uiPriority="65"/>
-    <w:lsdException w:name="Revision" w:semiHidden="1"/>
-    <w:lsdException w:name="List Paragraph" w:uiPriority="34" w:qFormat="1"/>
-    <w:lsdException w:name="Quote" w:uiPriority="29" w:qFormat="1"/>
-    <w:lsdException w:name="Intense Quote" w:uiPriority="30" w:qFormat="1"/>
-    <w:lsdException w:name="Medium List 2 Accent 1" w:uiPriority="66"/>
-    <w:lsdException w:name="Medium Grid 1 Accent 1" w:uiPriority="67"/>
-    <w:lsdException w:name="Medium Grid 2 Accent 1" w:uiPriority="68"/>
-    <w:lsdException w:name="Medium Grid 3 Accent 1" w:uiPriority="69"/>
-    <w:lsdException w:name="Dark List Accent 1" w:uiPriority="70"/>
-    <w:lsdException w:name="Colorful Shading Accent 1" w:uiPriority="71"/>
-    <w:lsdException w:name="Colorful List Accent 1" w:uiPriority="72"/>
-    <w:lsdException w:name="Colorful Grid Accent 1" w:uiPriority="73"/>
-    <w:lsdException w:name="Light Shading Accent 2" w:uiPriority="60"/>
-    <w:lsdException w:name="Light List Accent 2" w:uiPriority="61"/>
-    <w:lsdException w:name="Light Grid Accent 2" w:uiPriority="62"/>
-    <w:lsdException w:name="Medium Shading 1 Accent 2" w:uiPriority="63"/>
-    <w:lsdException w:name="Medium Shading 2 Accent 2" w:uiPriority="64"/>
-    <w:lsdException w:name="Medium List 1 Accent 2" w:uiPriority="65"/>
-    <w:lsdException w:name="Medium List 2 Accent 2" w:uiPriority="66"/>
-    <w:lsdException w:name="Medium Grid 1 Accent 2" w:uiPriority="67"/>
-    <w:lsdException w:name="Medium Grid 2 Accent 2" w:uiPriority="68"/>
-    <w:lsdException w:name="Medium Grid 3 Accent 2" w:uiPriority="69"/>
-    <w:lsdException w:name="Dark List Accent 2" w:uiPriority="70"/>
-    <w:lsdException w:name="Colorful Shading Accent 2" w:uiPriority="71"/>
-    <w:lsdException w:name="Colorful List Accent 2" w:uiPriority="72"/>
-    <w:lsdException w:name="Colorful Grid Accent 2" w:uiPriority="73"/>
-    <w:lsdException w:name="Light Shading Accent 3" w:uiPriority="60"/>
-    <w:lsdException w:name="Light List Accent 3" w:uiPriority="61"/>
-    <w:lsdException w:name="Light Grid Accent 3" w:uiPriority="62"/>
-    <w:lsdException w:name="Medium Shading 1 Accent 3" w:uiPriority="63"/>
-    <w:lsdException w:name="Medium Shading 2 Accent 3" w:uiPriority="64"/>
-    <w:lsdException w:name="Medium List 1 Accent 3" w:uiPriority="65"/>
-    <w:lsdException w:name="Medium List 2 Accent 3" w:uiPriority="66"/>
-    <w:lsdException w:name="Medium Grid 1 Accent 3" w:uiPriority="67"/>
-    <w:lsdException w:name="Medium Grid 2 Accent 3" w:uiPriority="68"/>
-    <w:lsdException w:name="Medium Grid 3 Accent 3" w:uiPriority="69"/>
-    <w:lsdException w:name="Dark List Accent 3" w:uiPriority="70"/>
-    <w:lsdException w:name="Colorful Shading Accent 3" w:uiPriority="71"/>
-    <w:lsdException w:name="Colorful List Accent 3" w:uiPriority="72"/>
-    <w:lsdException w:name="Colorful Grid Accent 3" w:uiPriority="73"/>
-    <w:lsdException w:name="Light Shading Accent 4" w:uiPriority="60"/>
-    <w:lsdException w:name="Light List Accent 4" w:uiPriority="61"/>
-    <w:lsdException w:name="Light Grid Accent 4" w:uiPriority="62"/>
-    <w:lsdException w:name="Medium Shading 1 Accent 4" w:uiPriority="63"/>
-    <w:lsdException w:name="Medium Shading 2 Accent 4" w:uiPriority="64"/>
-    <w:lsdException w:name="Medium List 1 Accent 4" w:uiPriority="65"/>
-    <w:lsdException w:name="Medium List 2 Accent 4" w:uiPriority="66"/>
-    <w:lsdException w:name="Medium Grid 1 Accent 4" w:uiPriority="67"/>
-    <w:lsdException w:name="Medium Grid 2 Accent 4" w:uiPriority="68"/>
-    <w:lsdException w:name="Medium Grid 3 Accent 4" w:uiPriority="69"/>
-    <w:lsdException w:name="Dark List Accent 4" w:uiPriority="70"/>
-    <w:lsdException w:name="Colorful Shading Accent 4" w:uiPriority="71"/>
-    <w:lsdException w:name="Colorful List Accent 4" w:uiPriority="72"/>
-    <w:lsdException w:name="Colorful Grid Accent 4" w:uiPriority="73"/>
-    <w:lsdException w:name="Light Shading Accent 5" w:uiPriority="60"/>
-    <w:lsdException w:name="Light List Accent 5" w:uiPriority="61"/>
-    <w:lsdException w:name="Light Grid Accent 5" w:uiPriority="62"/>
-    <w:lsdException w:name="Medium Shading 1 Accent 5" w:uiPriority="63"/>
-    <w:lsdException w:name="Medium Shading 2 Accent 5" w:uiPriority="64"/>
-    <w:lsdException w:name="Medium List 1 Accent 5" w:uiPriority="65"/>
-    <w:lsdException w:name="Medium List 2 Accent 5" w:uiPriority="66"/>
-    <w:lsdException w:name="Medium Grid 1 Accent 5" w:uiPriority="67"/>
-    <w:lsdException w:name="Medium Grid 2 Accent 5" w:uiPriority="68"/>
-    <w:lsdException w:name="Medium Grid 3 Accent 5" w:uiPriority="69"/>
-    <w:lsdException w:name="Dark List Accent 5" w:uiPriority="70"/>
-    <w:lsdException w:name="Colorful Shading Accent 5" w:uiPriority="71"/>
-    <w:lsdException w:name="Colorful List Accent 5" w:uiPriority="72"/>
-    <w:lsdException w:name="Colorful Grid Accent 5" w:uiPriority="73"/>
-    <w:lsdException w:name="Light Shading Accent 6" w:uiPriority="60"/>
-    <w:lsdException w:name="Light List Accent 6" w:uiPriority="61"/>
-    <w:lsdException w:name="Light Grid Accent 6" w:uiPriority="62"/>
-    <w:lsdException w:name="Medium Shading 1 Accent 6" w:uiPriority="63"/>
-    <w:lsdException w:name="Medium Shading 2 Accent 6" w:uiPriority="64"/>
-    <w:lsdException w:name="Medium List 1 Accent 6" w:uiPriority="65"/>
-    <w:lsdException w:name="Medium List 2 Accent 6" w:uiPriority="66"/>
-    <w:lsdException w:name="Medium Grid 1 Accent 6" w:uiPriority="67"/>
-    <w:lsdException w:name="Medium Grid 2 Accent 6" w:uiPriority="68"/>
-    <w:lsdException w:name="Medium Grid 3 Accent 6" w:uiPriority="69"/>
-    <w:lsdException w:name="Dark List Accent 6" w:uiPriority="70"/>
-    <w:lsdException w:name="Colorful Shading Accent 6" w:uiPriority="71"/>
-    <w:lsdException w:name="Colorful List Accent 6" w:uiPriority="72"/>
-    <w:lsdException w:name="Colorful Grid Accent 6" w:uiPriority="73"/>
-    <w:lsdException w:name="Subtle Emphasis" w:uiPriority="19" w:qFormat="1"/>
-    <w:lsdException w:name="Intense Emphasis" w:uiPriority="21" w:qFormat="1"/>
-    <w:lsdException w:name="Subtle Reference" w:uiPriority="31" w:qFormat="1"/>
-    <w:lsdException w:name="Intense Reference" w:uiPriority="32" w:qFormat="1"/>
-    <w:lsdException w:name="Book Title" w:uiPriority="33" w:qFormat="1"/>
-    <w:lsdException w:name="Bibliography" w:semiHidden="1" w:uiPriority="37" w:unhideWhenUsed="1"/>
-    <w:lsdException w:name="TOC Heading" w:semiHidden="1" w:uiPriority="39" w:unhideWhenUsed="1" w:qFormat="1"/>
-    <w:lsdException w:name="Plain Table 1" w:uiPriority="41"/>
-    <w:lsdException w:name="Plain Table 2" w:uiPriority="42"/>
-    <w:lsdException w:name="Plain Table 3" w:uiPriority="43"/>
-    <w:lsdException w:name="Plain Table 4" w:uiPriority="44"/>
-    <w:lsdException w:name="Plain Table 5" w:uiPriority="45"/>
-    <w:lsdException w:name="Grid Table Light" w:uiPriority="40"/>
-    <w:lsdException w:name="Grid Table 1 Light" w:uiPriority="46"/>
-    <w:lsdException w:name="Grid Table 2" w:uiPriority="47"/>
-    <w:lsdException w:name="Grid Table 3" w:uiPriority="48"/>
-    <w:lsdException w:name="Grid Table 4" w:uiPriority="49"/>
-    <w:lsdException w:name="Grid Table 5 Dark" w:uiPriority="50"/>
-    <w:lsdException w:name="Grid Table 6 Colorful" w:uiPriority="51"/>
-    <w:lsdException w:name="Grid Table 7 Colorful" w:uiPriority="52"/>
-    <w:lsdException w:name="Grid Table 1 Light Accent 1" w:uiPriority="46"/>
-    <w:lsdException w:name="Grid Table 2 Accent 1" w:uiPriority="47"/>
-    <w:lsdException w:name="Grid Table 3 Accent 1" w:uiPriority="48"/>
-    <w:lsdException w:name="Grid Table 4 Accent 1" w:uiPriority="49"/>
-    <w:lsdException w:name="Grid Table 5 Dark Accent 1" w:uiPriority="50"/>
-    <w:lsdException w:name="Grid Table 6 Colorful Accent 1" w:uiPriority="51"/>
-    <w:lsdException w:name="Grid Table 7 Colorful Accent 1" w:uiPriority="52"/>
-    <w:lsdException w:name="Grid Table 1 Light Accent 2" w:uiPriority="46"/>
-    <w:lsdException w:name="Grid Table 2 Accent 2" w:uiPriority="47"/>
-    <w:lsdException w:name="Grid Table 3 Accent 2" w:uiPriority="48"/>
-    <w:lsdException w:name="Grid Table 4 Accent 2" w:uiPriority="49"/>
-    <w:lsdException w:name="Grid Table 5 Dark Accent 2" w:uiPriority="50"/>
-    <w:lsdException w:name="Grid Table 6 Colorful Accent 2" w:uiPriority="51"/>
-    <w:lsdException w:name="Grid Table 7 Colorful Accent 2" w:uiPriority="52"/>
-    <w:lsdException w:name="Grid Table 1 Light Accent 3" w:uiPriority="46"/>
-    <w:lsdException w:name="Grid Table 2 Accent 3" w:uiPriority="47"/>
-    <w:lsdException w:name="Grid Table 3 Accent 3" w:uiPriority="48"/>
-    <w:lsdException w:name="Grid Table 4 Accent 3" w:uiPriority="49"/>
-    <w:lsdException w:name="Grid Table 5 Dark Accent 3" w:uiPriority="50"/>
-    <w:lsdException w:name="Grid Table 6 Colorful Accent 3" w:uiPriority="51"/>
-    <w:lsdException w:name="Grid Table 7 Colorful Accent 3" w:uiPriority="52"/>
-    <w:lsdException w:name="Grid Table 1 Light Accent 4" w:uiPriority="46"/>
-    <w:lsdException w:name="Grid Table 2 Accent 4" w:uiPriority="47"/>
-    <w:lsdException w:name="Grid Table 3 Accent 4" w:uiPriority="48"/>
-    <w:lsdException w:name="Grid Table 4 Accent 4" w:uiPriority="49"/>
-    <w:lsdException w:name="Grid Table 5 Dark Accent 4" w:uiPriority="50"/>
-    <w:lsdException w:name="Grid Table 6 Colorful Accent 4" w:uiPriority="51"/>
-    <w:lsdException w:name="Grid Table 7 Colorful Accent 4" w:uiPriority="52"/>
-    <w:lsdException w:name="Grid Table 1 Light Accent 5" w:uiPriority="46"/>
-    <w:lsdException w:name="Grid Table 2 Accent 5" w:uiPriority="47"/>
-    <w:lsdException w:name="Grid Table 3 Accent 5" w:uiPriority="48"/>
-    <w:lsdException w:name="Grid Table 4 Accent 5" w:uiPriority="49"/>
-    <w:lsdException w:name="Grid Table 5 Dark Accent 5" w:uiPriority="50"/>
-    <w:lsdException w:name="Grid Table 6 Colorful Accent 5" w:uiPriority="51"/>
-    <w:lsdException w:name="Grid Table 7 Colorful Accent 5" w:uiPriority="52"/>
-    <w:lsdException w:name="Grid Table 1 Light Accent 6" w:uiPriority="46"/>
-    <w:lsdException w:name="Grid Table 2 Accent 6" w:uiPriority="47"/>
-    <w:lsdException w:name="Grid Table 3 Accent 6" w:uiPriority="48"/>
-    <w:lsdException w:name="Grid Table 4 Accent 6" w:uiPriority="49"/>
-    <w:lsdException w:name="Grid Table 5 Dark Accent 6" w:uiPriority="50"/>
-    <w:lsdException w:name="Grid Table 6 Colorful Accent 6" w:uiPriority="51"/>
-    <w:lsdException w:name="Grid Table 7 Colorful Accent 6" w:uiPriority="52"/>
-    <w:lsdException w:name="List Table 1 Light" w:uiPriority="46"/>
-    <w:lsdException w:name="List Table 2" w:uiPriority="47"/>
-    <w:lsdException w:name="List Table 3" w:uiPriority="48"/>
-    <w:lsdException w:name="List Table 4" w:uiPriority="49"/>
-    <w:lsdException w:name="List Table 5 Dark" w:uiPriority="50"/>
-    <w:lsdException w:name="List Table 6 Colorful" w:uiPriority="51"/>
-    <w:lsdException w:name="List Table 7 Colorful" w:uiPriority="52"/>
-    <w:lsdException w:name="List Table 1 Light Accent 1" w:uiPriority="46"/>
-    <w:lsdException w:name="List Table 2 Accent 1" w:uiPriority="47"/>
-    <w:lsdException w:name="List Table 3 Accent 1" w:uiPriority="48"/>
-    <w:lsdException w:name="List Table 4 Accent 1" w:uiPriority="49"/>
-    <w:lsdException w:name="List Table 5 Dark Accent 1" w:uiPriority="50"/>
-    <w:lsdException w:name="List Table 6 Colorful Accent 1" w:uiPriority="51"/>
-    <w:lsdException w:name="List Table 7 Colorful Accent 1" w:uiPriority="52"/>
-    <w:lsdException w:name="List Table 1 Light Accent 2" w:uiPriority="46"/>
-    <w:lsdException w:name="List Table 2 Accent 2" w:uiPriority="47"/>
-    <w:lsdException w:name="List Table 3 Accent 2" w:uiPriority="48"/>
-    <w:lsdException w:name="List Table 4 Accent 2" w:uiPriority="49"/>
-    <w:lsdException w:name="List Table 5 Dark Accent 2" w:uiPriority="50"/>
-    <w:lsdException w:name="List Table 6 Colorful Accent 2" w:uiPriority="51"/>
-    <w:lsdException w:name="List Table 7 Colorful Accent 2" w:uiPriority="52"/>
-    <w:lsdException w:name="List Table 1 Light Accent 3" w:uiPriority="46"/>
-    <w:lsdException w:name="List Table 2 Accent 3" w:uiPriority="47"/>
-    <w:lsdException w:name="List Table 3 Accent 3" w:uiPriority="48"/>
-    <w:lsdException w:name="List Table 4 Accent 3" w:uiPriority="49"/>
-    <w:lsdException w:name="List Table 5 Dark Accent 3" w:uiPriority="50"/>
-    <w:lsdException w:name="List Table 6 Colorful Accent 3" w:uiPriority="51"/>
-    <w:lsdException w:name="List Table 7 Colorful Accent 3" w:uiPriority="52"/>
-    <w:lsdException w:name="List Table 1 Light Accent 4" w:uiPriority="46"/>
-    <w:lsdException w:name="List Table 2 Accent 4" w:uiPriority="47"/>
-    <w:lsdException w:name="List Table 3 Accent 4" w:uiPriority="48"/>
-    <w:lsdException w:name="List Table 4 Accent 4" w:uiPriority="49"/>
-    <w:lsdException w:name="List Table 5 Dark Accent 4" w:uiPriority="50"/>
-    <w:lsdException w:name="List Table 6 Colorful Accent 4" w:uiPriority="51"/>
-    <w:lsdException w:name="List Table 7 Colorful Accent 4" w:uiPriority="52"/>
-    <w:lsdException w:name="List Table 1 Light Accent 5" w:uiPriority="46"/>
-    <w:lsdException w:name="List Table 2 Accent 5" w:uiPriority="47"/>
-    <w:lsdException w:name="List Table 3 Accent 5" w:uiPriority="48"/>
-    <w:lsdException w:name="List Table 4 Accent 5" w:uiPriority="49"/>
-    <w:lsdException w:name="List Table 5 Dark Accent 5" w:uiPriority="50"/>
-    <w:lsdException w:name="List Table 6 Colorful Accent 5" w:uiPriority="51"/>
-    <w:lsdException w:name="List Table 7 Colorful Accent 5" w:uiPriority="52"/>
-    <w:lsdException w:name="List Table 1 Light Accent 6" w:uiPriority="46"/>
-    <w:lsdException w:name="List Table 2 Accent 6" w:uiPriority="47"/>
-    <w:lsdException w:name="List Table 3 Accent 6" w:uiPriority="48"/>
-    <w:lsdException w:name="List Table 4 Accent 6" w:uiPriority="49"/>
-    <w:lsdException w:name="List Table 5 Dark Accent 6" w:uiPriority="50"/>
-    <w:lsdException w:name="List Table 6 Colorful Accent 6" w:uiPriority="51"/>
-    <w:lsdException w:name="List Table 7 Colorful Accent 6" w:uiPriority="52"/>
+  <w:latentStyles w:defLockedState="0" w:defUIPriority="99" w:defSemiHidden="1" w:defUnhideWhenUsed="1" w:defQFormat="0" w:count="267">
+    <w:lsdException w:name="Normal" w:semiHidden="0" w:uiPriority="0" w:unhideWhenUsed="0" w:qFormat="1"/>
+    <w:lsdException w:name="heading 1" w:semiHidden="0" w:uiPriority="9" w:unhideWhenUsed="0" w:qFormat="1"/>
+    <w:lsdException w:name="heading 2" w:uiPriority="9" w:qFormat="1"/>
+    <w:lsdException w:name="heading 3" w:uiPriority="9" w:qFormat="1"/>
+    <w:lsdException w:name="heading 4" w:uiPriority="9" w:qFormat="1"/>
+    <w:lsdException w:name="heading 5" w:uiPriority="9" w:qFormat="1"/>
+    <w:lsdException w:name="heading 6" w:uiPriority="9" w:qFormat="1"/>
+    <w:lsdException w:name="heading 7" w:uiPriority="9" w:qFormat="1"/>
+    <w:lsdException w:name="heading 8" w:uiPriority="9" w:qFormat="1"/>
+    <w:lsdException w:name="heading 9" w:uiPriority="9" w:qFormat="1"/>
+    <w:lsdException w:name="toc 1" w:uiPriority="39"/>
+    <w:lsdException w:name="toc 2" w:uiPriority="39"/>
+    <w:lsdException w:name="toc 3" w:uiPriority="39"/>
+    <w:lsdException w:name="toc 4" w:uiPriority="39"/>
+    <w:lsdException w:name="toc 5" w:uiPriority="39"/>
+    <w:lsdException w:name="toc 6" w:uiPriority="39"/>
+    <w:lsdException w:name="toc 7" w:uiPriority="39"/>
+    <w:lsdException w:name="toc 8" w:uiPriority="39"/>
+    <w:lsdException w:name="toc 9" w:uiPriority="39"/>
+    <w:lsdException w:name="caption" w:uiPriority="35" w:qFormat="1"/>
+    <w:lsdException w:name="Title" w:semiHidden="0" w:uiPriority="10" w:unhideWhenUsed="0" w:qFormat="1"/>
+    <w:lsdException w:name="Default Paragraph Font" w:uiPriority="1"/>
+    <w:lsdException w:name="Subtitle" w:semiHidden="0" w:uiPriority="11" w:unhideWhenUsed="0" w:qFormat="1"/>
+    <w:lsdException w:name="Strong" w:semiHidden="0" w:uiPriority="22" w:unhideWhenUsed="0" w:qFormat="1"/>
+    <w:lsdException w:name="Emphasis" w:semiHidden="0" w:unhideWhenUsed="0" w:qFormat="1"/>
+    <w:lsdException w:name="Table Grid" w:semiHidden="0" w:uiPriority="59" w:unhideWhenUsed="0"/>
+    <w:lsdException w:name="Placeholder Text" w:unhideWhenUsed="0"/>
+    <w:lsdException w:name="No Spacing" w:semiHidden="0" w:uiPriority="1" w:unhideWhenUsed="0" w:qFormat="1"/>
+    <w:lsdException w:name="Light Shading" w:semiHidden="0" w:uiPriority="60" w:unhideWhenUsed="0"/>
+    <w:lsdException w:name="Light List" w:semiHidden="0" w:uiPriority="61" w:unhideWhenUsed="0"/>
+    <w:lsdException w:name="Light Grid" w:semiHidden="0" w:uiPriority="62" w:unhideWhenUsed="0"/>
+    <w:lsdException w:name="Medium Shading 1" w:semiHidden="0" w:uiPriority="63" w:unhideWhenUsed="0"/>
+    <w:lsdException w:name="Medium Shading 2" w:semiHidden="0" w:uiPriority="64" w:unhideWhenUsed="0"/>
+    <w:lsdException w:name="Medium List 1" w:semiHidden="0" w:uiPriority="65" w:unhideWhenUsed="0"/>
+    <w:lsdException w:name="Medium List 2" w:semiHidden="0" w:uiPriority="66" w:unhideWhenUsed="0"/>
+    <w:lsdException w:name="Medium Grid 1" w:semiHidden="0" w:uiPriority="67" w:unhideWhenUsed="0"/>
+    <w:lsdException w:name="Medium Grid 2" w:semiHidden="0" w:uiPriority="68" w:unhideWhenUsed="0"/>
+    <w:lsdException w:name="Medium Grid 3" w:semiHidden="0" w:uiPriority="69" w:unhideWhenUsed="0"/>
+    <w:lsdException w:name="Dark List" w:semiHidden="0" w:uiPriority="70" w:unhideWhenUsed="0"/>
+    <w:lsdException w:name="Colorful Shading" w:semiHidden="0" w:uiPriority="71" w:unhideWhenUsed="0"/>
+    <w:lsdException w:name="Colorful List" w:semiHidden="0" w:uiPriority="72" w:unhideWhenUsed="0"/>
+    <w:lsdException w:name="Colorful Grid" w:semiHidden="0" w:uiPriority="73" w:unhideWhenUsed="0"/>
+    <w:lsdException w:name="Light Shading Accent 1" w:semiHidden="0" w:uiPriority="60" w:unhideWhenUsed="0"/>
+    <w:lsdException w:name="Light List Accent 1" w:semiHidden="0" w:uiPriority="61" w:unhideWhenUsed="0"/>
+    <w:lsdException w:name="Light Grid Accent 1" w:semiHidden="0" w:uiPriority="62" w:unhideWhenUsed="0"/>
+    <w:lsdException w:name="Medium Shading 1 Accent 1" w:semiHidden="0" w:uiPriority="63" w:unhideWhenUsed="0"/>
+    <w:lsdException w:name="Medium Shading 2 Accent 1" w:semiHidden="0" w:uiPriority="64" w:unhideWhenUsed="0"/>
+    <w:lsdException w:name="Medium List 1 Accent 1" w:semiHidden="0" w:uiPriority="65" w:unhideWhenUsed="0"/>
+    <w:lsdException w:name="Revision" w:unhideWhenUsed="0"/>
+    <w:lsdException w:name="List Paragraph" w:semiHidden="0" w:uiPriority="34" w:unhideWhenUsed="0" w:qFormat="1"/>
+    <w:lsdException w:name="Quote" w:semiHidden="0" w:uiPriority="29" w:unhideWhenUsed="0" w:qFormat="1"/>
+    <w:lsdException w:name="Intense Quote" w:semiHidden="0" w:uiPriority="30" w:unhideWhenUsed="0" w:qFormat="1"/>
+    <w:lsdException w:name="Medium List 2 Accent 1" w:semiHidden="0" w:uiPriority="66" w:unhideWhenUsed="0"/>
+    <w:lsdException w:name="Medium Grid 1 Accent 1" w:semiHidden="0" w:uiPriority="67" w:unhideWhenUsed="0"/>
+    <w:lsdException w:name="Medium Grid 2 Accent 1" w:semiHidden="0" w:uiPriority="68" w:unhideWhenUsed="0"/>
+    <w:lsdException w:name="Medium Grid 3 Accent 1" w:semiHidden="0" w:uiPriority="69" w:unhideWhenUsed="0"/>
+    <w:lsdException w:name="Dark List Accent 1" w:semiHidden="0" w:uiPriority="70" w:unhideWhenUsed="0"/>
+    <w:lsdException w:name="Colorful Shading Accent 1" w:semiHidden="0" w:uiPriority="71" w:unhideWhenUsed="0"/>
+    <w:lsdException w:name="Colorful List Accent 1" w:semiHidden="0" w:uiPriority="72" w:unhideWhenUsed="0"/>
+    <w:lsdException w:name="Colorful Grid Accent 1" w:semiHidden="0" w:uiPriority="73" w:unhideWhenUsed="0"/>
+    <w:lsdException w:name="Light Shading Accent 2" w:semiHidden="0" w:uiPriority="60" w:unhideWhenUsed="0"/>
+    <w:lsdException w:name="Light List Accent 2" w:semiHidden="0" w:uiPriority="61" w:unhideWhenUsed="0"/>
+    <w:lsdException w:name="Light Grid Accent 2" w:semiHidden="0" w:uiPriority="62" w:unhideWhenUsed="0"/>
+    <w:lsdException w:name="Medium Shading 1 Accent 2" w:semiHidden="0" w:uiPriority="63" w:unhideWhenUsed="0"/>
+    <w:lsdException w:name="Medium Shading 2 Accent 2" w:semiHidden="0" w:uiPriority="64" w:unhideWhenUsed="0"/>
+    <w:lsdException w:name="Medium List 1 Accent 2" w:semiHidden="0" w:uiPriority="65" w:unhideWhenUsed="0"/>
+    <w:lsdException w:name="Medium List 2 Accent 2" w:semiHidden="0" w:uiPriority="66" w:unhideWhenUsed="0"/>
+    <w:lsdException w:name="Medium Grid 1 Accent 2" w:semiHidden="0" w:uiPriority="67" w:unhideWhenUsed="0"/>
+    <w:lsdException w:name="Medium Grid 2 Accent 2" w:semiHidden="0" w:uiPriority="68" w:unhideWhenUsed="0"/>
+    <w:lsdException w:name="Medium Grid 3 Accent 2" w:semiHidden="0" w:uiPriority="69" w:unhideWhenUsed="0"/>
+    <w:lsdException w:name="Dark List Accent 2" w:semiHidden="0" w:uiPriority="70" w:unhideWhenUsed="0"/>
+    <w:lsdException w:name="Colorful Shading Accent 2" w:semiHidden="0" w:uiPriority="71" w:unhideWhenUsed="0"/>
+    <w:lsdException w:name="Colorful List Accent 2" w:semiHidden="0" w:uiPriority="72" w:unhideWhenUsed="0"/>
+    <w:lsdException w:name="Colorful Grid Accent 2" w:semiHidden="0" w:uiPriority="73" w:unhideWhenUsed="0"/>
+    <w:lsdException w:name="Light Shading Accent 3" w:semiHidden="0" w:uiPriority="60" w:unhideWhenUsed="0"/>
+    <w:lsdException w:name="Light List Accent 3" w:semiHidden="0" w:uiPriority="61" w:unhideWhenUsed="0"/>
+    <w:lsdException w:name="Light Grid Accent 3" w:semiHidden="0" w:uiPriority="62" w:unhideWhenUsed="0"/>
+    <w:lsdException w:name="Medium Shading 1 Accent 3" w:semiHidden="0" w:uiPriority="63" w:unhideWhenUsed="0"/>
+    <w:lsdException w:name="Medium Shading 2 Accent 3" w:semiHidden="0" w:uiPriority="64" w:unhideWhenUsed="0"/>
+    <w:lsdException w:name="Medium List 1 Accent 3" w:semiHidden="0" w:uiPriority="65" w:unhideWhenUsed="0"/>
+    <w:lsdException w:name="Medium List 2 Accent 3" w:semiHidden="0" w:uiPriority="66" w:unhideWhenUsed="0"/>
+    <w:lsdException w:name="Medium Grid 1 Accent 3" w:semiHidden="0" w:uiPriority="67" w:unhideWhenUsed="0"/>
+    <w:lsdException w:name="Medium Grid 2 Accent 3" w:semiHidden="0" w:uiPriority="68" w:unhideWhenUsed="0"/>
+    <w:lsdException w:name="Medium Grid 3 Accent 3" w:semiHidden="0" w:uiPriority="69" w:unhideWhenUsed="0"/>
+    <w:lsdException w:name="Dark List Accent 3" w:semiHidden="0" w:uiPriority="70" w:unhideWhenUsed="0"/>
+    <w:lsdException w:name="Colorful Shading Accent 3" w:semiHidden="0" w:uiPriority="71" w:unhideWhenUsed="0"/>
+    <w:lsdException w:name="Colorful List Accent 3" w:semiHidden="0" w:uiPriority="72" w:unhideWhenUsed="0"/>
+    <w:lsdException w:name="Colorful Grid Accent 3" w:semiHidden="0" w:uiPriority="73" w:unhideWhenUsed="0"/>
+    <w:lsdException w:name="Light Shading Accent 4" w:semiHidden="0" w:uiPriority="60" w:unhideWhenUsed="0"/>
+    <w:lsdException w:name="Light List Accent 4" w:semiHidden="0" w:uiPriority="61" w:unhideWhenUsed="0"/>
+    <w:lsdException w:name="Light Grid Accent 4" w:semiHidden="0" w:uiPriority="62" w:unhideWhenUsed="0"/>
+    <w:lsdException w:name="Medium Shading 1 Accent 4" w:semiHidden="0" w:uiPriority="63" w:unhideWhenUsed="0"/>
+    <w:lsdException w:name="Medium Shading 2 Accent 4" w:semiHidden="0" w:uiPriority="64" w:unhideWhenUsed="0"/>
+    <w:lsdException w:name="Medium List 1 Accent 4" w:semiHidden="0" w:uiPriority="65" w:unhideWhenUsed="0"/>
+    <w:lsdException w:name="Medium List 2 Accent 4" w:semiHidden="0" w:uiPriority="66" w:unhideWhenUsed="0"/>
+    <w:lsdException w:name="Medium Grid 1 Accent 4" w:semiHidden="0" w:uiPriority="67" w:unhideWhenUsed="0"/>
+    <w:lsdException w:name="Medium Grid 2 Accent 4" w:semiHidden="0" w:uiPriority="68" w:unhideWhenUsed="0"/>
+    <w:lsdException w:name="Medium Grid 3 Accent 4" w:semiHidden="0" w:uiPriority="69" w:unhideWhenUsed="0"/>
+    <w:lsdException w:name="Dark List Accent 4" w:semiHidden="0" w:uiPriority="70" w:unhideWhenUsed="0"/>
+    <w:lsdException w:name="Colorful Shading Accent 4" w:semiHidden="0" w:uiPriority="71" w:unhideWhenUsed="0"/>
+    <w:lsdException w:name="Colorful List Accent 4" w:semiHidden="0" w:uiPriority="72" w:unhideWhenUsed="0"/>
+    <w:lsdException w:name="Colorful Grid Accent 4" w:semiHidden="0" w:uiPriority="73" w:unhideWhenUsed="0"/>
+    <w:lsdException w:name="Light Shading Accent 5" w:semiHidden="0" w:uiPriority="60" w:unhideWhenUsed="0"/>
+    <w:lsdException w:name="Light List Accent 5" w:semiHidden="0" w:uiPriority="61" w:unhideWhenUsed="0"/>
+    <w:lsdException w:name="Light Grid Accent 5" w:semiHidden="0" w:uiPriority="62" w:unhideWhenUsed="0"/>
+    <w:lsdException w:name="Medium Shading 1 Accent 5" w:semiHidden="0" w:uiPriority="63" w:unhideWhenUsed="0"/>
+    <w:lsdException w:name="Medium Shading 2 Accent 5" w:semiHidden="0" w:uiPriority="64" w:unhideWhenUsed="0"/>
+    <w:lsdException w:name="Medium List 1 Accent 5" w:semiHidden="0" w:uiPriority="65" w:unhideWhenUsed="0"/>
+    <w:lsdException w:name="Medium List 2 Accent 5" w:semiHidden="0" w:uiPriority="66" w:unhideWhenUsed="0"/>
+    <w:lsdException w:name="Medium Grid 1 Accent 5" w:semiHidden="0" w:uiPriority="67" w:unhideWhenUsed="0"/>
+    <w:lsdException w:name="Medium Grid 2 Accent 5" w:semiHidden="0" w:uiPriority="68" w:unhideWhenUsed="0"/>
+    <w:lsdException w:name="Medium Grid 3 Accent 5" w:semiHidden="0" w:uiPriority="69" w:unhideWhenUsed="0"/>
+    <w:lsdException w:name="Dark List Accent 5" w:semiHidden="0" w:uiPriority="70" w:unhideWhenUsed="0"/>
+    <w:lsdException w:name="Colorful Shading Accent 5" w:semiHidden="0" w:uiPriority="71" w:unhideWhenUsed="0"/>
+    <w:lsdException w:name="Colorful List Accent 5" w:semiHidden="0" w:uiPriority="72" w:unhideWhenUsed="0"/>
+    <w:lsdException w:name="Colorful Grid Accent 5" w:semiHidden="0" w:uiPriority="73" w:unhideWhenUsed="0"/>
+    <w:lsdException w:name="Light Shading Accent 6" w:semiHidden="0" w:uiPriority="60" w:unhideWhenUsed="0"/>
+    <w:lsdException w:name="Light List Accent 6" w:semiHidden="0" w:uiPriority="61" w:unhideWhenUsed="0"/>
+    <w:lsdException w:name="Light Grid Accent 6" w:semiHidden="0" w:uiPriority="62" w:unhideWhenUsed="0"/>
+    <w:lsdException w:name="Medium Shading 1 Accent 6" w:semiHidden="0" w:uiPriority="63" w:unhideWhenUsed="0"/>
+    <w:lsdException w:name="Medium Shading 2 Accent 6" w:semiHidden="0" w:uiPriority="64" w:unhideWhenUsed="0"/>
+    <w:lsdException w:name="Medium List 1 Accent 6" w:semiHidden="0" w:uiPriority="65" w:unhideWhenUsed="0"/>
+    <w:lsdException w:name="Medium List 2 Accent 6" w:semiHidden="0" w:uiPriority="66" w:unhideWhenUsed="0"/>
+    <w:lsdException w:name="Medium Grid 1 Accent 6" w:semiHidden="0" w:uiPriority="67" w:unhideWhenUsed="0"/>
+    <w:lsdException w:name="Medium Grid 2 Accent 6" w:semiHidden="0" w:uiPriority="68" w:unhideWhenUsed="0"/>
+    <w:lsdException w:name="Medium Grid 3 Accent 6" w:semiHidden="0" w:uiPriority="69" w:unhideWhenUsed="0"/>
+    <w:lsdException w:name="Dark List Accent 6" w:semiHidden="0" w:uiPriority="70" w:unhideWhenUsed="0"/>
+    <w:lsdException w:name="Colorful Shading Accent 6" w:semiHidden="0" w:uiPriority="71" w:unhideWhenUsed="0"/>
+    <w:lsdException w:name="Colorful List Accent 6" w:semiHidden="0" w:uiPriority="72" w:unhideWhenUsed="0"/>
+    <w:lsdException w:name="Colorful Grid Accent 6" w:semiHidden="0" w:uiPriority="73" w:unhideWhenUsed="0"/>
+    <w:lsdException w:name="Subtle Emphasis" w:semiHidden="0" w:uiPriority="19" w:unhideWhenUsed="0" w:qFormat="1"/>
+    <w:lsdException w:name="Intense Emphasis" w:semiHidden="0" w:uiPriority="21" w:unhideWhenUsed="0" w:qFormat="1"/>
+    <w:lsdException w:name="Subtle Reference" w:semiHidden="0" w:uiPriority="31" w:unhideWhenUsed="0" w:qFormat="1"/>
+    <w:lsdException w:name="Intense Reference" w:semiHidden="0" w:uiPriority="32" w:unhideWhenUsed="0" w:qFormat="1"/>
+    <w:lsdException w:name="Book Title" w:semiHidden="0" w:uiPriority="33" w:unhideWhenUsed="0" w:qFormat="1"/>
+    <w:lsdException w:name="Bibliography" w:uiPriority="37"/>
+    <w:lsdException w:name="TOC Heading" w:uiPriority="39" w:qFormat="1"/>
+  </w:latentStyles>
+  <w:style w:type="paragraph" w:default="1" w:styleId="Normal">
+    <w:name w:val="Normal"/>
+    <w:qFormat/>
+  </w:style>
+  <w:style w:type="paragraph" w:styleId="Heading1">
+    <w:name w:val="heading 1"/>
+    <w:basedOn w:val="Normal"/>
+    <w:next w:val="Normal"/>
+    <w:link w:val="Heading1Char"/>
+    <w:uiPriority w:val="9"/>
+    <w:qFormat/>
+    <w:rsid w:val="00061A27"/>
+    <w:pPr>
+      <w:keepNext/>
+      <w:keepLines/>
+      <w:spacing w:before="480" w:after="0"/>
+      <w:outlineLvl w:val="0"/>
+    </w:pPr>
+    <w:rPr>
+      <w:rFonts w:asciiTheme="majorHAnsi" w:eastAsiaTheme="majorEastAsia" w:hAnsiTheme="majorHAnsi" w:cstheme="majorBidi"/>
+      <w:b/>
+      <w:bCs/>
+      <w:color w:val="365F91" w:themeColor="accent1" w:themeShade="BF"/>
+      <w:sz w:val="28"/>
+      <w:szCs w:val="28"/>
+    </w:rPr>
+  </w:style>
+  <w:style w:type="paragraph" w:styleId="Heading2">
+    <w:name w:val="heading 2"/>
+    <w:basedOn w:val="Normal"/>
+    <w:next w:val="Normal"/>
+    <w:link w:val="Heading2Char"/>
+    <w:uiPriority w:val="9"/>
+    <w:unhideWhenUsed/>
+    <w:qFormat/>
+    <w:rsid w:val="005336A6"/>
+    <w:pPr>
+      <w:keepNext/>
+      <w:keepLines/>
+      <w:spacing w:before="40" w:after="0"/>
+      <w:outlineLvl w:val="1"/>
+    </w:pPr>
+    <w:rPr>
+      <w:rFonts w:asciiTheme="majorHAnsi" w:eastAsiaTheme="majorEastAsia" w:hAnsiTheme="majorHAnsi" w:cstheme="majorBidi"/>
+      <w:color w:val="365F91" w:themeColor="accent1" w:themeShade="BF"/>
+      <w:sz w:val="26"/>
+      <w:szCs w:val="26"/>
+    </w:rPr>
+  </w:style>
+  <w:style w:type="character" w:default="1" w:styleId="DefaultParagraphFont">
+    <w:name w:val="Default Paragraph Font"/>
+    <w:uiPriority w:val="1"/>
+    <w:semiHidden/>
+    <w:unhideWhenUsed/>
+  </w:style>
+  <w:style w:type="table" w:default="1" w:styleId="TableNormal">
+    <w:name w:val="Normal Table"/>
+    <w:uiPriority w:val="99"/>
+    <w:semiHidden/>
+    <w:unhideWhenUsed/>
+    <w:tblPr>
+      <w:tblInd w:w="0" w:type="dxa"/>
+      <w:tblCellMar>
+        <w:top w:w="0" w:type="dxa"/>
+        <w:left w:w="108" w:type="dxa"/>
+        <w:bottom w:w="0" w:type="dxa"/>
+        <w:right w:w="108" w:type="dxa"/>
+      </w:tblCellMar>
+    </w:tblPr>
+  </w:style>
+  <w:style w:type="numbering" w:default="1" w:styleId="NoList">
+    <w:name w:val="No List"/>
+    <w:uiPriority w:val="99"/>
+    <w:semiHidden/>
+    <w:unhideWhenUsed/>
+  </w:style>
+  <w:style w:type="paragraph" w:styleId="Header">
+    <w:name w:val="header"/>
+    <w:basedOn w:val="Normal"/>
+    <w:link w:val="HeaderChar"/>
+    <w:uiPriority w:val="99"/>
+    <w:unhideWhenUsed/>
+    <w:rsid w:val="001C78EB"/>
+    <w:pPr>
+      <w:tabs>
+        <w:tab w:val="center" w:pos="4680"/>
+        <w:tab w:val="right" w:pos="9360"/>
+      </w:tabs>
+      <w:spacing w:after="0" w:line="240" w:lineRule="auto"/>
+    </w:pPr>
+  </w:style>
+  <w:style w:type="character" w:customStyle="1" w:styleId="HeaderChar">
+    <w:name w:val="Header Char"/>
+    <w:basedOn w:val="DefaultParagraphFont"/>
+    <w:link w:val="Header"/>
+    <w:uiPriority w:val="99"/>
+    <w:rsid w:val="001C78EB"/>
+  </w:style>
+  <w:style w:type="paragraph" w:styleId="Footer">
+    <w:name w:val="footer"/>
+    <w:basedOn w:val="Normal"/>
+    <w:link w:val="FooterChar"/>
+    <w:uiPriority w:val="99"/>
+    <w:unhideWhenUsed/>
+    <w:rsid w:val="001C78EB"/>
+    <w:pPr>
+      <w:tabs>
+        <w:tab w:val="center" w:pos="4680"/>
+        <w:tab w:val="right" w:pos="9360"/>
+      </w:tabs>
+      <w:spacing w:after="0" w:line="240" w:lineRule="auto"/>
+    </w:pPr>
+  </w:style>
+  <w:style w:type="character" w:customStyle="1" w:styleId="FooterChar">
+    <w:name w:val="Footer Char"/>
+    <w:basedOn w:val="DefaultParagraphFont"/>
+    <w:link w:val="Footer"/>
+    <w:uiPriority w:val="99"/>
+    <w:rsid w:val="001C78EB"/>
+  </w:style>
+  <w:style w:type="character" w:customStyle="1" w:styleId="sc51">
+    <w:name w:val="sc51"/>
+    <w:basedOn w:val="DefaultParagraphFont"/>
+    <w:rsid w:val="001C78EB"/>
+    <w:rPr>
+      <w:rFonts w:ascii="Courier New" w:hAnsi="Courier New" w:cs="Courier New" w:hint="default"/>
+      <w:b/>
+      <w:bCs/>
+      <w:color w:val="0000FF"/>
+      <w:sz w:val="20"/>
+      <w:szCs w:val="20"/>
+    </w:rPr>
+  </w:style>
+  <w:style w:type="character" w:customStyle="1" w:styleId="sc0">
+    <w:name w:val="sc0"/>
+    <w:basedOn w:val="DefaultParagraphFont"/>
+    <w:rsid w:val="001C78EB"/>
+    <w:rPr>
+      <w:rFonts w:ascii="Courier New" w:hAnsi="Courier New" w:cs="Courier New" w:hint="default"/>
+      <w:color w:val="000000"/>
+      <w:sz w:val="20"/>
+      <w:szCs w:val="20"/>
+    </w:rPr>
+  </w:style>
+  <w:style w:type="character" w:customStyle="1" w:styleId="sc11">
+    <w:name w:val="sc11"/>
+    <w:basedOn w:val="DefaultParagraphFont"/>
+    <w:rsid w:val="001C78EB"/>
+    <w:rPr>
+      <w:rFonts w:ascii="Courier New" w:hAnsi="Courier New" w:cs="Courier New" w:hint="default"/>
+      <w:color w:val="000000"/>
+      <w:sz w:val="20"/>
+      <w:szCs w:val="20"/>
+    </w:rPr>
+  </w:style>
+  <w:style w:type="character" w:customStyle="1" w:styleId="sc101">
+    <w:name w:val="sc101"/>
+    <w:basedOn w:val="DefaultParagraphFont"/>
+    <w:rsid w:val="001C78EB"/>
+    <w:rPr>
+      <w:rFonts w:ascii="Courier New" w:hAnsi="Courier New" w:cs="Courier New" w:hint="default"/>
+      <w:b/>
+      <w:bCs/>
+      <w:color w:val="000080"/>
+      <w:sz w:val="20"/>
+      <w:szCs w:val="20"/>
+    </w:rPr>
+  </w:style>
+  <w:style w:type="character" w:customStyle="1" w:styleId="sc41">
+    <w:name w:val="sc41"/>
+    <w:basedOn w:val="DefaultParagraphFont"/>
+    <w:rsid w:val="001C78EB"/>
+    <w:rPr>
+      <w:rFonts w:ascii="Courier New" w:hAnsi="Courier New" w:cs="Courier New" w:hint="default"/>
+      <w:color w:val="FF8000"/>
+      <w:sz w:val="20"/>
+      <w:szCs w:val="20"/>
+    </w:rPr>
+  </w:style>
+  <w:style w:type="character" w:customStyle="1" w:styleId="sc21">
+    <w:name w:val="sc21"/>
+    <w:basedOn w:val="DefaultParagraphFont"/>
+    <w:rsid w:val="001C78EB"/>
+    <w:rPr>
+      <w:rFonts w:ascii="Courier New" w:hAnsi="Courier New" w:cs="Courier New" w:hint="default"/>
+      <w:color w:val="008000"/>
+      <w:sz w:val="20"/>
+      <w:szCs w:val="20"/>
+    </w:rPr>
+  </w:style>
+  <w:style w:type="character" w:customStyle="1" w:styleId="sc71">
+    <w:name w:val="sc71"/>
+    <w:basedOn w:val="DefaultParagraphFont"/>
+    <w:rsid w:val="001C78EB"/>
+    <w:rPr>
+      <w:rFonts w:ascii="Courier New" w:hAnsi="Courier New" w:cs="Courier New" w:hint="default"/>
+      <w:color w:val="8000FF"/>
+      <w:sz w:val="20"/>
+      <w:szCs w:val="20"/>
+    </w:rPr>
+  </w:style>
+  <w:style w:type="character" w:customStyle="1" w:styleId="sc61">
+    <w:name w:val="sc61"/>
+    <w:basedOn w:val="DefaultParagraphFont"/>
+    <w:rsid w:val="001C78EB"/>
+    <w:rPr>
+      <w:rFonts w:ascii="Courier New" w:hAnsi="Courier New" w:cs="Courier New" w:hint="default"/>
+      <w:color w:val="808080"/>
+      <w:sz w:val="20"/>
+      <w:szCs w:val="20"/>
+    </w:rPr>
+  </w:style>
+  <w:style w:type="character" w:customStyle="1" w:styleId="apple-style-span">
+    <w:name w:val="apple-style-span"/>
+    <w:rsid w:val="00C51D0F"/>
+    <w:rPr>
+      <w:rFonts w:cs="Times New Roman"/>
+    </w:rPr>
+  </w:style>
+  <w:style w:type="character" w:customStyle="1" w:styleId="apple-converted-space">
+    <w:name w:val="apple-converted-space"/>
+    <w:rsid w:val="00C51D0F"/>
+    <w:rPr>
+      <w:rFonts w:cs="Times New Roman"/>
+    </w:rPr>
+  </w:style>
+  <w:style w:type="character" w:styleId="Emphasis">
+    <w:name w:val="Emphasis"/>
+    <w:uiPriority w:val="99"/>
+    <w:qFormat/>
+    <w:rsid w:val="00C51D0F"/>
+    <w:rPr>
+      <w:rFonts w:cs="Times New Roman"/>
+      <w:i/>
+      <w:iCs/>
+    </w:rPr>
+  </w:style>
+  <w:style w:type="paragraph" w:styleId="BalloonText">
+    <w:name w:val="Balloon Text"/>
+    <w:basedOn w:val="Normal"/>
+    <w:link w:val="BalloonTextChar"/>
+    <w:uiPriority w:val="99"/>
+    <w:semiHidden/>
+    <w:unhideWhenUsed/>
+    <w:rsid w:val="00C51D0F"/>
+    <w:pPr>
+      <w:spacing w:after="0" w:line="240" w:lineRule="auto"/>
+    </w:pPr>
+    <w:rPr>
+      <w:rFonts w:ascii="Tahoma" w:hAnsi="Tahoma" w:cs="Tahoma"/>
+      <w:sz w:val="16"/>
+      <w:szCs w:val="16"/>
+    </w:rPr>
+  </w:style>
+  <w:style w:type="character" w:customStyle="1" w:styleId="BalloonTextChar">
+    <w:name w:val="Balloon Text Char"/>
+    <w:basedOn w:val="DefaultParagraphFont"/>
+    <w:link w:val="BalloonText"/>
+    <w:uiPriority w:val="99"/>
+    <w:semiHidden/>
+    <w:rsid w:val="00C51D0F"/>
+    <w:rPr>
+      <w:rFonts w:ascii="Tahoma" w:hAnsi="Tahoma" w:cs="Tahoma"/>
+      <w:sz w:val="16"/>
+      <w:szCs w:val="16"/>
+    </w:rPr>
+  </w:style>
+  <w:style w:type="character" w:customStyle="1" w:styleId="Heading1Char">
+    <w:name w:val="Heading 1 Char"/>
+    <w:basedOn w:val="DefaultParagraphFont"/>
+    <w:link w:val="Heading1"/>
+    <w:uiPriority w:val="9"/>
+    <w:rsid w:val="00061A27"/>
+    <w:rPr>
+      <w:rFonts w:asciiTheme="majorHAnsi" w:eastAsiaTheme="majorEastAsia" w:hAnsiTheme="majorHAnsi" w:cstheme="majorBidi"/>
+      <w:b/>
+      <w:bCs/>
+      <w:color w:val="365F91" w:themeColor="accent1" w:themeShade="BF"/>
+      <w:sz w:val="28"/>
+      <w:szCs w:val="28"/>
+    </w:rPr>
+  </w:style>
+  <w:style w:type="character" w:customStyle="1" w:styleId="Heading2Char">
+    <w:name w:val="Heading 2 Char"/>
+    <w:basedOn w:val="DefaultParagraphFont"/>
+    <w:link w:val="Heading2"/>
+    <w:uiPriority w:val="9"/>
+    <w:rsid w:val="005336A6"/>
+    <w:rPr>
+      <w:rFonts w:asciiTheme="majorHAnsi" w:eastAsiaTheme="majorEastAsia" w:hAnsiTheme="majorHAnsi" w:cstheme="majorBidi"/>
+      <w:color w:val="365F91" w:themeColor="accent1" w:themeShade="BF"/>
+      <w:sz w:val="26"/>
+      <w:szCs w:val="26"/>
+    </w:rPr>
+  </w:style>
+  <w:style w:type="paragraph" w:styleId="NoSpacing">
+    <w:name w:val="No Spacing"/>
+    <w:uiPriority w:val="1"/>
+    <w:qFormat/>
+    <w:rsid w:val="005336A6"/>
+    <w:pPr>
+      <w:spacing w:after="0" w:line="240" w:lineRule="auto"/>
+    </w:pPr>
+  </w:style>
+</w:styles>
+</file>
+
+<file path=word/stylesWithEffects.xml><?xml version="1.0" encoding="utf-8"?>
+<w:styles xmlns:wpc="http://schemas.microsoft.com/office/word/2010/wordprocessingCanvas" xmlns:mc="http://schemas.openxmlformats.org/markup-compatibility/2006" xmlns:o="urn:schemas-microsoft-com:office:office" xmlns:r="http://schemas.openxmlformats.org/officeDocument/2006/relationships" xmlns:m="http://schemas.openxmlformats.org/officeDocument/2006/math" xmlns:v="urn:schemas-microsoft-com:vml" xmlns:wp14="http://schemas.microsoft.com/office/word/2010/wordprocessingDrawing" xmlns:wp="http://schemas.openxmlformats.org/drawingml/2006/wordprocessingDrawing" xmlns:w10="urn:schemas-microsoft-com:office:word" xmlns:w="http://schemas.openxmlformats.org/wordprocessingml/2006/main" xmlns:w14="http://schemas.microsoft.com/office/word/2010/wordml" xmlns:wpg="http://schemas.microsoft.com/office/word/2010/wordprocessingGroup" xmlns:wpi="http://schemas.microsoft.com/office/word/2010/wordprocessingInk" xmlns:wne="http://schemas.microsoft.com/office/word/2006/wordml" xmlns:wps="http://schemas.microsoft.com/office/word/2010/wordprocessingShape" mc:Ignorable="w14 wp14">
+  <w:docDefaults>
+    <w:rPrDefault>
+      <w:rPr>
+        <w:rFonts w:asciiTheme="minorHAnsi" w:eastAsiaTheme="minorHAnsi" w:hAnsiTheme="minorHAnsi" w:cstheme="minorBidi"/>
+        <w:sz w:val="22"/>
+        <w:szCs w:val="22"/>
+        <w:lang w:val="en-CA" w:eastAsia="en-US" w:bidi="ar-SA"/>
+      </w:rPr>
+    </w:rPrDefault>
+    <w:pPrDefault>
+      <w:pPr>
+        <w:spacing w:after="200" w:line="276" w:lineRule="auto"/>
+      </w:pPr>
+    </w:pPrDefault>
+  </w:docDefaults>
+  <w:latentStyles w:defLockedState="0" w:defUIPriority="99" w:defSemiHidden="1" w:defUnhideWhenUsed="1" w:defQFormat="0" w:count="267">
+    <w:lsdException w:name="Normal" w:semiHidden="0" w:uiPriority="0" w:unhideWhenUsed="0" w:qFormat="1"/>
+    <w:lsdException w:name="heading 1" w:semiHidden="0" w:uiPriority="9" w:unhideWhenUsed="0" w:qFormat="1"/>
+    <w:lsdException w:name="heading 2" w:uiPriority="9" w:qFormat="1"/>
+    <w:lsdException w:name="heading 3" w:uiPriority="9" w:qFormat="1"/>
+    <w:lsdException w:name="heading 4" w:uiPriority="9" w:qFormat="1"/>
+    <w:lsdException w:name="heading 5" w:uiPriority="9" w:qFormat="1"/>
+    <w:lsdException w:name="heading 6" w:uiPriority="9" w:qFormat="1"/>
+    <w:lsdException w:name="heading 7" w:uiPriority="9" w:qFormat="1"/>
+    <w:lsdException w:name="heading 8" w:uiPriority="9" w:qFormat="1"/>
+    <w:lsdException w:name="heading 9" w:uiPriority="9" w:qFormat="1"/>
+    <w:lsdException w:name="toc 1" w:uiPriority="39"/>
+    <w:lsdException w:name="toc 2" w:uiPriority="39"/>
+    <w:lsdException w:name="toc 3" w:uiPriority="39"/>
+    <w:lsdException w:name="toc 4" w:uiPriority="39"/>
+    <w:lsdException w:name="toc 5" w:uiPriority="39"/>
+    <w:lsdException w:name="toc 6" w:uiPriority="39"/>
+    <w:lsdException w:name="toc 7" w:uiPriority="39"/>
+    <w:lsdException w:name="toc 8" w:uiPriority="39"/>
+    <w:lsdException w:name="toc 9" w:uiPriority="39"/>
+    <w:lsdException w:name="caption" w:uiPriority="35" w:qFormat="1"/>
+    <w:lsdException w:name="Title" w:semiHidden="0" w:uiPriority="10" w:unhideWhenUsed="0" w:qFormat="1"/>
+    <w:lsdException w:name="Default Paragraph Font" w:uiPriority="1"/>
+    <w:lsdException w:name="Subtitle" w:semiHidden="0" w:uiPriority="11" w:unhideWhenUsed="0" w:qFormat="1"/>
+    <w:lsdException w:name="Strong" w:semiHidden="0" w:uiPriority="22" w:unhideWhenUsed="0" w:qFormat="1"/>
+    <w:lsdException w:name="Emphasis" w:semiHidden="0" w:unhideWhenUsed="0" w:qFormat="1"/>
+    <w:lsdException w:name="Table Grid" w:semiHidden="0" w:uiPriority="59" w:unhideWhenUsed="0"/>
+    <w:lsdException w:name="Placeholder Text" w:unhideWhenUsed="0"/>
+    <w:lsdException w:name="No Spacing" w:semiHidden="0" w:uiPriority="1" w:unhideWhenUsed="0" w:qFormat="1"/>
+    <w:lsdException w:name="Light Shading" w:semiHidden="0" w:uiPriority="60" w:unhideWhenUsed="0"/>
+    <w:lsdException w:name="Light List" w:semiHidden="0" w:uiPriority="61" w:unhideWhenUsed="0"/>
+    <w:lsdException w:name="Light Grid" w:semiHidden="0" w:uiPriority="62" w:unhideWhenUsed="0"/>
+    <w:lsdException w:name="Medium Shading 1" w:semiHidden="0" w:uiPriority="63" w:unhideWhenUsed="0"/>
+    <w:lsdException w:name="Medium Shading 2" w:semiHidden="0" w:uiPriority="64" w:unhideWhenUsed="0"/>
+    <w:lsdException w:name="Medium List 1" w:semiHidden="0" w:uiPriority="65" w:unhideWhenUsed="0"/>
+    <w:lsdException w:name="Medium List 2" w:semiHidden="0" w:uiPriority="66" w:unhideWhenUsed="0"/>
+    <w:lsdException w:name="Medium Grid 1" w:semiHidden="0" w:uiPriority="67" w:unhideWhenUsed="0"/>
+    <w:lsdException w:name="Medium Grid 2" w:semiHidden="0" w:uiPriority="68" w:unhideWhenUsed="0"/>
+    <w:lsdException w:name="Medium Grid 3" w:semiHidden="0" w:uiPriority="69" w:unhideWhenUsed="0"/>
+    <w:lsdException w:name="Dark List" w:semiHidden="0" w:uiPriority="70" w:unhideWhenUsed="0"/>
+    <w:lsdException w:name="Colorful Shading" w:semiHidden="0" w:uiPriority="71" w:unhideWhenUsed="0"/>
+    <w:lsdException w:name="Colorful List" w:semiHidden="0" w:uiPriority="72" w:unhideWhenUsed="0"/>
+    <w:lsdException w:name="Colorful Grid" w:semiHidden="0" w:uiPriority="73" w:unhideWhenUsed="0"/>
+    <w:lsdException w:name="Light Shading Accent 1" w:semiHidden="0" w:uiPriority="60" w:unhideWhenUsed="0"/>
+    <w:lsdException w:name="Light List Accent 1" w:semiHidden="0" w:uiPriority="61" w:unhideWhenUsed="0"/>
+    <w:lsdException w:name="Light Grid Accent 1" w:semiHidden="0" w:uiPriority="62" w:unhideWhenUsed="0"/>
+    <w:lsdException w:name="Medium Shading 1 Accent 1" w:semiHidden="0" w:uiPriority="63" w:unhideWhenUsed="0"/>
+    <w:lsdException w:name="Medium Shading 2 Accent 1" w:semiHidden="0" w:uiPriority="64" w:unhideWhenUsed="0"/>
+    <w:lsdException w:name="Medium List 1 Accent 1" w:semiHidden="0" w:uiPriority="65" w:unhideWhenUsed="0"/>
+    <w:lsdException w:name="Revision" w:unhideWhenUsed="0"/>
+    <w:lsdException w:name="List Paragraph" w:semiHidden="0" w:uiPriority="34" w:unhideWhenUsed="0" w:qFormat="1"/>
+    <w:lsdException w:name="Quote" w:semiHidden="0" w:uiPriority="29" w:unhideWhenUsed="0" w:qFormat="1"/>
+    <w:lsdException w:name="Intense Quote" w:semiHidden="0" w:uiPriority="30" w:unhideWhenUsed="0" w:qFormat="1"/>
+    <w:lsdException w:name="Medium List 2 Accent 1" w:semiHidden="0" w:uiPriority="66" w:unhideWhenUsed="0"/>
+    <w:lsdException w:name="Medium Grid 1 Accent 1" w:semiHidden="0" w:uiPriority="67" w:unhideWhenUsed="0"/>
+    <w:lsdException w:name="Medium Grid 2 Accent 1" w:semiHidden="0" w:uiPriority="68" w:unhideWhenUsed="0"/>
+    <w:lsdException w:name="Medium Grid 3 Accent 1" w:semiHidden="0" w:uiPriority="69" w:unhideWhenUsed="0"/>
+    <w:lsdException w:name="Dark List Accent 1" w:semiHidden="0" w:uiPriority="70" w:unhideWhenUsed="0"/>
+    <w:lsdException w:name="Colorful Shading Accent 1" w:semiHidden="0" w:uiPriority="71" w:unhideWhenUsed="0"/>
+    <w:lsdException w:name="Colorful List Accent 1" w:semiHidden="0" w:uiPriority="72" w:unhideWhenUsed="0"/>
+    <w:lsdException w:name="Colorful Grid Accent 1" w:semiHidden="0" w:uiPriority="73" w:unhideWhenUsed="0"/>
+    <w:lsdException w:name="Light Shading Accent 2" w:semiHidden="0" w:uiPriority="60" w:unhideWhenUsed="0"/>
+    <w:lsdException w:name="Light List Accent 2" w:semiHidden="0" w:uiPriority="61" w:unhideWhenUsed="0"/>
+    <w:lsdException w:name="Light Grid Accent 2" w:semiHidden="0" w:uiPriority="62" w:unhideWhenUsed="0"/>
+    <w:lsdException w:name="Medium Shading 1 Accent 2" w:semiHidden="0" w:uiPriority="63" w:unhideWhenUsed="0"/>
+    <w:lsdException w:name="Medium Shading 2 Accent 2" w:semiHidden="0" w:uiPriority="64" w:unhideWhenUsed="0"/>
+    <w:lsdException w:name="Medium List 1 Accent 2" w:semiHidden="0" w:uiPriority="65" w:unhideWhenUsed="0"/>
+    <w:lsdException w:name="Medium List 2 Accent 2" w:semiHidden="0" w:uiPriority="66" w:unhideWhenUsed="0"/>
+    <w:lsdException w:name="Medium Grid 1 Accent 2" w:semiHidden="0" w:uiPriority="67" w:unhideWhenUsed="0"/>
+    <w:lsdException w:name="Medium Grid 2 Accent 2" w:semiHidden="0" w:uiPriority="68" w:unhideWhenUsed="0"/>
+    <w:lsdException w:name="Medium Grid 3 Accent 2" w:semiHidden="0" w:uiPriority="69" w:unhideWhenUsed="0"/>
+    <w:lsdException w:name="Dark List Accent 2" w:semiHidden="0" w:uiPriority="70" w:unhideWhenUsed="0"/>
+    <w:lsdException w:name="Colorful Shading Accent 2" w:semiHidden="0" w:uiPriority="71" w:unhideWhenUsed="0"/>
+    <w:lsdException w:name="Colorful List Accent 2" w:semiHidden="0" w:uiPriority="72" w:unhideWhenUsed="0"/>
+    <w:lsdException w:name="Colorful Grid Accent 2" w:semiHidden="0" w:uiPriority="73" w:unhideWhenUsed="0"/>
+    <w:lsdException w:name="Light Shading Accent 3" w:semiHidden="0" w:uiPriority="60" w:unhideWhenUsed="0"/>
+    <w:lsdException w:name="Light List Accent 3" w:semiHidden="0" w:uiPriority="61" w:unhideWhenUsed="0"/>
+    <w:lsdException w:name="Light Grid Accent 3" w:semiHidden="0" w:uiPriority="62" w:unhideWhenUsed="0"/>
+    <w:lsdException w:name="Medium Shading 1 Accent 3" w:semiHidden="0" w:uiPriority="63" w:unhideWhenUsed="0"/>
+    <w:lsdException w:name="Medium Shading 2 Accent 3" w:semiHidden="0" w:uiPriority="64" w:unhideWhenUsed="0"/>
+    <w:lsdException w:name="Medium List 1 Accent 3" w:semiHidden="0" w:uiPriority="65" w:unhideWhenUsed="0"/>
+    <w:lsdException w:name="Medium List 2 Accent 3" w:semiHidden="0" w:uiPriority="66" w:unhideWhenUsed="0"/>
+    <w:lsdException w:name="Medium Grid 1 Accent 3" w:semiHidden="0" w:uiPriority="67" w:unhideWhenUsed="0"/>
+    <w:lsdException w:name="Medium Grid 2 Accent 3" w:semiHidden="0" w:uiPriority="68" w:unhideWhenUsed="0"/>
+    <w:lsdException w:name="Medium Grid 3 Accent 3" w:semiHidden="0" w:uiPriority="69" w:unhideWhenUsed="0"/>
+    <w:lsdException w:name="Dark List Accent 3" w:semiHidden="0" w:uiPriority="70" w:unhideWhenUsed="0"/>
+    <w:lsdException w:name="Colorful Shading Accent 3" w:semiHidden="0" w:uiPriority="71" w:unhideWhenUsed="0"/>
+    <w:lsdException w:name="Colorful List Accent 3" w:semiHidden="0" w:uiPriority="72" w:unhideWhenUsed="0"/>
+    <w:lsdException w:name="Colorful Grid Accent 3" w:semiHidden="0" w:uiPriority="73" w:unhideWhenUsed="0"/>
+    <w:lsdException w:name="Light Shading Accent 4" w:semiHidden="0" w:uiPriority="60" w:unhideWhenUsed="0"/>
+    <w:lsdException w:name="Light List Accent 4" w:semiHidden="0" w:uiPriority="61" w:unhideWhenUsed="0"/>
+    <w:lsdException w:name="Light Grid Accent 4" w:semiHidden="0" w:uiPriority="62" w:unhideWhenUsed="0"/>
+    <w:lsdException w:name="Medium Shading 1 Accent 4" w:semiHidden="0" w:uiPriority="63" w:unhideWhenUsed="0"/>
+    <w:lsdException w:name="Medium Shading 2 Accent 4" w:semiHidden="0" w:uiPriority="64" w:unhideWhenUsed="0"/>
+    <w:lsdException w:name="Medium List 1 Accent 4" w:semiHidden="0" w:uiPriority="65" w:unhideWhenUsed="0"/>
+    <w:lsdException w:name="Medium List 2 Accent 4" w:semiHidden="0" w:uiPriority="66" w:unhideWhenUsed="0"/>
+    <w:lsdException w:name="Medium Grid 1 Accent 4" w:semiHidden="0" w:uiPriority="67" w:unhideWhenUsed="0"/>
+    <w:lsdException w:name="Medium Grid 2 Accent 4" w:semiHidden="0" w:uiPriority="68" w:unhideWhenUsed="0"/>
+    <w:lsdException w:name="Medium Grid 3 Accent 4" w:semiHidden="0" w:uiPriority="69" w:unhideWhenUsed="0"/>
+    <w:lsdException w:name="Dark List Accent 4" w:semiHidden="0" w:uiPriority="70" w:unhideWhenUsed="0"/>
+    <w:lsdException w:name="Colorful Shading Accent 4" w:semiHidden="0" w:uiPriority="71" w:unhideWhenUsed="0"/>
+    <w:lsdException w:name="Colorful List Accent 4" w:semiHidden="0" w:uiPriority="72" w:unhideWhenUsed="0"/>
+    <w:lsdException w:name="Colorful Grid Accent 4" w:semiHidden="0" w:uiPriority="73" w:unhideWhenUsed="0"/>
+    <w:lsdException w:name="Light Shading Accent 5" w:semiHidden="0" w:uiPriority="60" w:unhideWhenUsed="0"/>
+    <w:lsdException w:name="Light List Accent 5" w:semiHidden="0" w:uiPriority="61" w:unhideWhenUsed="0"/>
+    <w:lsdException w:name="Light Grid Accent 5" w:semiHidden="0" w:uiPriority="62" w:unhideWhenUsed="0"/>
+    <w:lsdException w:name="Medium Shading 1 Accent 5" w:semiHidden="0" w:uiPriority="63" w:unhideWhenUsed="0"/>
+    <w:lsdException w:name="Medium Shading 2 Accent 5" w:semiHidden="0" w:uiPriority="64" w:unhideWhenUsed="0"/>
+    <w:lsdException w:name="Medium List 1 Accent 5" w:semiHidden="0" w:uiPriority="65" w:unhideWhenUsed="0"/>
+    <w:lsdException w:name="Medium List 2 Accent 5" w:semiHidden="0" w:uiPriority="66" w:unhideWhenUsed="0"/>
+    <w:lsdException w:name="Medium Grid 1 Accent 5" w:semiHidden="0" w:uiPriority="67" w:unhideWhenUsed="0"/>
+    <w:lsdException w:name="Medium Grid 2 Accent 5" w:semiHidden="0" w:uiPriority="68" w:unhideWhenUsed="0"/>
+    <w:lsdException w:name="Medium Grid 3 Accent 5" w:semiHidden="0" w:uiPriority="69" w:unhideWhenUsed="0"/>
+    <w:lsdException w:name="Dark List Accent 5" w:semiHidden="0" w:uiPriority="70" w:unhideWhenUsed="0"/>
+    <w:lsdException w:name="Colorful Shading Accent 5" w:semiHidden="0" w:uiPriority="71" w:unhideWhenUsed="0"/>
+    <w:lsdException w:name="Colorful List Accent 5" w:semiHidden="0" w:uiPriority="72" w:unhideWhenUsed="0"/>
+    <w:lsdException w:name="Colorful Grid Accent 5" w:semiHidden="0" w:uiPriority="73" w:unhideWhenUsed="0"/>
+    <w:lsdException w:name="Light Shading Accent 6" w:semiHidden="0" w:uiPriority="60" w:unhideWhenUsed="0"/>
+    <w:lsdException w:name="Light List Accent 6" w:semiHidden="0" w:uiPriority="61" w:unhideWhenUsed="0"/>
+    <w:lsdException w:name="Light Grid Accent 6" w:semiHidden="0" w:uiPriority="62" w:unhideWhenUsed="0"/>
+    <w:lsdException w:name="Medium Shading 1 Accent 6" w:semiHidden="0" w:uiPriority="63" w:unhideWhenUsed="0"/>
+    <w:lsdException w:name="Medium Shading 2 Accent 6" w:semiHidden="0" w:uiPriority="64" w:unhideWhenUsed="0"/>
+    <w:lsdException w:name="Medium List 1 Accent 6" w:semiHidden="0" w:uiPriority="65" w:unhideWhenUsed="0"/>
+    <w:lsdException w:name="Medium List 2 Accent 6" w:semiHidden="0" w:uiPriority="66" w:unhideWhenUsed="0"/>
+    <w:lsdException w:name="Medium Grid 1 Accent 6" w:semiHidden="0" w:uiPriority="67" w:unhideWhenUsed="0"/>
+    <w:lsdException w:name="Medium Grid 2 Accent 6" w:semiHidden="0" w:uiPriority="68" w:unhideWhenUsed="0"/>
+    <w:lsdException w:name="Medium Grid 3 Accent 6" w:semiHidden="0" w:uiPriority="69" w:unhideWhenUsed="0"/>
+    <w:lsdException w:name="Dark List Accent 6" w:semiHidden="0" w:uiPriority="70" w:unhideWhenUsed="0"/>
+    <w:lsdException w:name="Colorful Shading Accent 6" w:semiHidden="0" w:uiPriority="71" w:unhideWhenUsed="0"/>
+    <w:lsdException w:name="Colorful List Accent 6" w:semiHidden="0" w:uiPriority="72" w:unhideWhenUsed="0"/>
+    <w:lsdException w:name="Colorful Grid Accent 6" w:semiHidden="0" w:uiPriority="73" w:unhideWhenUsed="0"/>
+    <w:lsdException w:name="Subtle Emphasis" w:semiHidden="0" w:uiPriority="19" w:unhideWhenUsed="0" w:qFormat="1"/>
+    <w:lsdException w:name="Intense Emphasis" w:semiHidden="0" w:uiPriority="21" w:unhideWhenUsed="0" w:qFormat="1"/>
+    <w:lsdException w:name="Subtle Reference" w:semiHidden="0" w:uiPriority="31" w:unhideWhenUsed="0" w:qFormat="1"/>
+    <w:lsdException w:name="Intense Reference" w:semiHidden="0" w:uiPriority="32" w:unhideWhenUsed="0" w:qFormat="1"/>
+    <w:lsdException w:name="Book Title" w:semiHidden="0" w:uiPriority="33" w:unhideWhenUsed="0" w:qFormat="1"/>
+    <w:lsdException w:name="Bibliography" w:uiPriority="37"/>
+    <w:lsdException w:name="TOC Heading" w:uiPriority="39" w:qFormat="1"/>
   </w:latentStyles>
   <w:style w:type="paragraph" w:default="1" w:styleId="Normal">
     <w:name w:val="Normal"/>

</xml_diff>